<commit_message>
- menambah fitur agar length bertambah ketika enqueue - menampilkan length ketika traverse queue - menambah algoritma pada laporan
</commit_message>
<xml_diff>
--- a/LAPORAN FP.docx
+++ b/LAPORAN FP.docx
@@ -55,6 +55,38 @@
     </w:p>
     <w:p>
       <w:pPr>
+        <w:ind w:left="993"/>
+      </w:pPr>
+      <w:r>
+        <w:t xml:space="preserve">Dari studi kasus di atas, dibuat sebuah program untuk menangani penyimpanan barang yang dijual serta pemesanan barang.  Sistem penyimpanan barang akan ditangani dengan menggunakan struktur data linked list. Sistem pemesanan barang akan ditangani dengan menggunakan struktur data queue. </w:t>
+      </w:r>
+    </w:p>
+    <w:p>
+      <w:pPr>
+        <w:ind w:left="993"/>
+      </w:pPr>
+      <w:r>
+        <w:t>Program akan terdiri dari dua sisi, yakni sisi penjual dan sisi pembeli. Sisi penjual akan memuat menu seperti melihat daftar produk, menambah produk ke daftar,  menghapus produk dari daftar, melihat daftar antrian, serta memroses antrian terdepan. Sisi pembeli akan memuat menu melihat daftar produk dan memesan produk (menambahkan antrian).</w:t>
+      </w:r>
+    </w:p>
+    <w:p>
+      <w:pPr>
+        <w:ind w:left="993"/>
+      </w:pPr>
+      <w:r>
+        <w:t>Antrian pemesanan akan dibatasi dengan jumlah yang sudah ditentukan sebelumnya. Apabila panjang antrian sudah mencapai batas, maka otomatis pembeli tidak bisa menambah pemesanan baru.</w:t>
+      </w:r>
+    </w:p>
+    <w:p>
+      <w:pPr>
+        <w:ind w:left="993"/>
+      </w:pPr>
+      <w:r>
+        <w:t>Program akan memiliki tiga buah struct. Struktur data linked list akan menggunakan sebuah struct sebagai masing-masing node yang ada di dalamnya. Struktur data queue akan menggunakan dua buah struct. Sebuah struct sebagai masing-masing node yang terdapat dalam queue dan sebuah struct sebagai antrian itu sendiri.</w:t>
+      </w:r>
+    </w:p>
+    <w:p>
+      <w:pPr>
         <w:pStyle w:val="Heading2"/>
         <w:numPr>
           <w:ilvl w:val="0"/>
@@ -63,6 +95,1230 @@
       </w:pPr>
       <w:r>
         <w:t>Algoritma</w:t>
+      </w:r>
+    </w:p>
+    <w:p>
+      <w:pPr>
+        <w:pStyle w:val="ListParagraph"/>
+        <w:numPr>
+          <w:ilvl w:val="0"/>
+          <w:numId w:val="2"/>
+        </w:numPr>
+        <w:ind w:left="1418"/>
+      </w:pPr>
+      <w:r>
+        <w:t>Fungsi main</w:t>
+      </w:r>
+    </w:p>
+    <w:p>
+      <w:pPr>
+        <w:pStyle w:val="ListParagraph"/>
+        <w:numPr>
+          <w:ilvl w:val="0"/>
+          <w:numId w:val="4"/>
+        </w:numPr>
+      </w:pPr>
+      <w:r>
+        <w:t>Mulai</w:t>
+      </w:r>
+    </w:p>
+    <w:p>
+      <w:pPr>
+        <w:pStyle w:val="ListParagraph"/>
+        <w:numPr>
+          <w:ilvl w:val="0"/>
+          <w:numId w:val="4"/>
+        </w:numPr>
+      </w:pPr>
+      <w:r>
+        <w:t>Deklarasi struct ListNode dengan member:</w:t>
+      </w:r>
+    </w:p>
+    <w:p>
+      <w:pPr>
+        <w:pStyle w:val="ListParagraph"/>
+        <w:numPr>
+          <w:ilvl w:val="0"/>
+          <w:numId w:val="5"/>
+        </w:numPr>
+      </w:pPr>
+      <w:r>
+        <w:t>nama dengan tipe data string</w:t>
+      </w:r>
+    </w:p>
+    <w:p>
+      <w:pPr>
+        <w:pStyle w:val="ListParagraph"/>
+        <w:numPr>
+          <w:ilvl w:val="0"/>
+          <w:numId w:val="5"/>
+        </w:numPr>
+      </w:pPr>
+      <w:r>
+        <w:t>stok dengan tipe data integer</w:t>
+      </w:r>
+    </w:p>
+    <w:p>
+      <w:pPr>
+        <w:pStyle w:val="ListParagraph"/>
+        <w:numPr>
+          <w:ilvl w:val="0"/>
+          <w:numId w:val="5"/>
+        </w:numPr>
+      </w:pPr>
+      <w:r>
+        <w:lastRenderedPageBreak/>
+        <w:t>pointer next dengan tipe data ListNode</w:t>
+      </w:r>
+    </w:p>
+    <w:p>
+      <w:pPr>
+        <w:pStyle w:val="ListParagraph"/>
+        <w:numPr>
+          <w:ilvl w:val="0"/>
+          <w:numId w:val="4"/>
+        </w:numPr>
+      </w:pPr>
+      <w:r>
+        <w:t>Deklarasi struct QueueNode dengan member:</w:t>
+      </w:r>
+    </w:p>
+    <w:p>
+      <w:pPr>
+        <w:pStyle w:val="ListParagraph"/>
+        <w:numPr>
+          <w:ilvl w:val="0"/>
+          <w:numId w:val="5"/>
+        </w:numPr>
+      </w:pPr>
+      <w:r>
+        <w:t>namaBarang dengan tipe data string</w:t>
+      </w:r>
+    </w:p>
+    <w:p>
+      <w:pPr>
+        <w:pStyle w:val="ListParagraph"/>
+        <w:numPr>
+          <w:ilvl w:val="0"/>
+          <w:numId w:val="5"/>
+        </w:numPr>
+      </w:pPr>
+      <w:r>
+        <w:t>namaPembeli dengan tipe data string</w:t>
+      </w:r>
+    </w:p>
+    <w:p>
+      <w:pPr>
+        <w:pStyle w:val="ListParagraph"/>
+        <w:numPr>
+          <w:ilvl w:val="0"/>
+          <w:numId w:val="5"/>
+        </w:numPr>
+      </w:pPr>
+      <w:r>
+        <w:t>pointer next dengan tipe data QueueNode</w:t>
+      </w:r>
+    </w:p>
+    <w:p>
+      <w:pPr>
+        <w:pStyle w:val="ListParagraph"/>
+        <w:numPr>
+          <w:ilvl w:val="0"/>
+          <w:numId w:val="4"/>
+        </w:numPr>
+      </w:pPr>
+      <w:r>
+        <w:t>Deklarasi struct Queue dengan member:</w:t>
+      </w:r>
+    </w:p>
+    <w:p>
+      <w:pPr>
+        <w:pStyle w:val="ListParagraph"/>
+        <w:numPr>
+          <w:ilvl w:val="0"/>
+          <w:numId w:val="5"/>
+        </w:numPr>
+      </w:pPr>
+      <w:r>
+        <w:t>length dengan tipe data integer</w:t>
+      </w:r>
+    </w:p>
+    <w:p>
+      <w:pPr>
+        <w:pStyle w:val="ListParagraph"/>
+        <w:numPr>
+          <w:ilvl w:val="0"/>
+          <w:numId w:val="5"/>
+        </w:numPr>
+      </w:pPr>
+      <w:r>
+        <w:t>pointer front dengan tipe data QueueNode</w:t>
+      </w:r>
+    </w:p>
+    <w:p>
+      <w:pPr>
+        <w:pStyle w:val="ListParagraph"/>
+        <w:numPr>
+          <w:ilvl w:val="0"/>
+          <w:numId w:val="5"/>
+        </w:numPr>
+      </w:pPr>
+      <w:r>
+        <w:t>pointer rear dengan tipe data QueueNode</w:t>
+      </w:r>
+    </w:p>
+    <w:p>
+      <w:pPr>
+        <w:pStyle w:val="ListParagraph"/>
+        <w:numPr>
+          <w:ilvl w:val="0"/>
+          <w:numId w:val="4"/>
+        </w:numPr>
+      </w:pPr>
+      <w:r>
+        <w:t>Deklarasi variabel pointer pHead dengan tipe data struct ListNode dan inisialisasi dengan NULL</w:t>
+      </w:r>
+    </w:p>
+    <w:p>
+      <w:pPr>
+        <w:pStyle w:val="ListParagraph"/>
+        <w:numPr>
+          <w:ilvl w:val="0"/>
+          <w:numId w:val="4"/>
+        </w:numPr>
+      </w:pPr>
+      <w:r>
+        <w:t>Deklarasi variabel pQueue dengan tipe data struct Queue</w:t>
+      </w:r>
+    </w:p>
+    <w:p>
+      <w:pPr>
+        <w:pStyle w:val="ListParagraph"/>
+        <w:numPr>
+          <w:ilvl w:val="0"/>
+          <w:numId w:val="6"/>
+        </w:numPr>
+      </w:pPr>
+      <w:r>
+        <w:t>Inisialisasi member length dengan 0</w:t>
+      </w:r>
+    </w:p>
+    <w:p>
+      <w:pPr>
+        <w:pStyle w:val="ListParagraph"/>
+        <w:numPr>
+          <w:ilvl w:val="0"/>
+          <w:numId w:val="6"/>
+        </w:numPr>
+      </w:pPr>
+      <w:r>
+        <w:t>Inisialisasi member front dan rear dengan NULL</w:t>
+      </w:r>
+    </w:p>
+    <w:p>
+      <w:pPr>
+        <w:pStyle w:val="ListParagraph"/>
+        <w:numPr>
+          <w:ilvl w:val="0"/>
+          <w:numId w:val="4"/>
+        </w:numPr>
+      </w:pPr>
+      <w:r>
+        <w:t>Looping: selama pilihan != ‘q’ lakukan:</w:t>
+      </w:r>
+    </w:p>
+    <w:p>
+      <w:pPr>
+        <w:pStyle w:val="ListParagraph"/>
+        <w:numPr>
+          <w:ilvl w:val="0"/>
+          <w:numId w:val="7"/>
+        </w:numPr>
+      </w:pPr>
+      <w:r>
+        <w:t>Tampilkan menu penjual atau pembeli</w:t>
+      </w:r>
+    </w:p>
+    <w:p>
+      <w:pPr>
+        <w:pStyle w:val="ListParagraph"/>
+        <w:numPr>
+          <w:ilvl w:val="0"/>
+          <w:numId w:val="7"/>
+        </w:numPr>
+      </w:pPr>
+      <w:r>
+        <w:t>Minta masukkan untuk variabel pilihan</w:t>
+      </w:r>
+    </w:p>
+    <w:p>
+      <w:pPr>
+        <w:pStyle w:val="ListParagraph"/>
+        <w:numPr>
+          <w:ilvl w:val="0"/>
+          <w:numId w:val="7"/>
+        </w:numPr>
+      </w:pPr>
+      <w:r>
+        <w:t>Periksa:</w:t>
+      </w:r>
+    </w:p>
+    <w:p>
+      <w:pPr>
+        <w:pStyle w:val="ListParagraph"/>
+        <w:numPr>
+          <w:ilvl w:val="1"/>
+          <w:numId w:val="5"/>
+        </w:numPr>
+      </w:pPr>
+      <w:r>
+        <w:t>Jika pilihan == ‘1’, looping: selama option != ‘q’ lakukan:</w:t>
+      </w:r>
+    </w:p>
+    <w:p>
+      <w:pPr>
+        <w:pStyle w:val="ListParagraph"/>
+        <w:numPr>
+          <w:ilvl w:val="0"/>
+          <w:numId w:val="9"/>
+        </w:numPr>
+      </w:pPr>
+      <w:r>
+        <w:t>Tampilkan menu untuk penjual</w:t>
+      </w:r>
+    </w:p>
+    <w:p>
+      <w:pPr>
+        <w:pStyle w:val="ListParagraph"/>
+        <w:numPr>
+          <w:ilvl w:val="0"/>
+          <w:numId w:val="9"/>
+        </w:numPr>
+      </w:pPr>
+      <w:r>
+        <w:t>Minta masukkan untuk variabel option</w:t>
+      </w:r>
+    </w:p>
+    <w:p>
+      <w:pPr>
+        <w:pStyle w:val="ListParagraph"/>
+        <w:numPr>
+          <w:ilvl w:val="0"/>
+          <w:numId w:val="9"/>
+        </w:numPr>
+      </w:pPr>
+      <w:r>
+        <w:t>Panggil fungsi yang sesuai dengan option berdasarkan menu yang ada</w:t>
+      </w:r>
+    </w:p>
+    <w:p>
+      <w:pPr>
+        <w:pStyle w:val="ListParagraph"/>
+        <w:numPr>
+          <w:ilvl w:val="1"/>
+          <w:numId w:val="5"/>
+        </w:numPr>
+      </w:pPr>
+      <w:r>
+        <w:t>Jika pilihan == ‘2’, looping: selama option != ‘q’ lakukan:</w:t>
+      </w:r>
+    </w:p>
+    <w:p>
+      <w:pPr>
+        <w:pStyle w:val="ListParagraph"/>
+        <w:numPr>
+          <w:ilvl w:val="0"/>
+          <w:numId w:val="10"/>
+        </w:numPr>
+      </w:pPr>
+      <w:r>
+        <w:t>Tampilkan menu untuk pembeli</w:t>
+      </w:r>
+    </w:p>
+    <w:p>
+      <w:pPr>
+        <w:pStyle w:val="ListParagraph"/>
+        <w:numPr>
+          <w:ilvl w:val="0"/>
+          <w:numId w:val="10"/>
+        </w:numPr>
+      </w:pPr>
+      <w:r>
+        <w:t>Minta masukkan untuk variabel option</w:t>
+      </w:r>
+    </w:p>
+    <w:p>
+      <w:pPr>
+        <w:pStyle w:val="ListParagraph"/>
+        <w:numPr>
+          <w:ilvl w:val="0"/>
+          <w:numId w:val="10"/>
+        </w:numPr>
+      </w:pPr>
+      <w:r>
+        <w:t>Panggil fungsi yang sesuai dengan option berdasarkan menu yang ada</w:t>
+      </w:r>
+    </w:p>
+    <w:p>
+      <w:pPr>
+        <w:pStyle w:val="ListParagraph"/>
+        <w:numPr>
+          <w:ilvl w:val="0"/>
+          <w:numId w:val="4"/>
+        </w:numPr>
+      </w:pPr>
+      <w:r>
+        <w:t>Selesai</w:t>
+      </w:r>
+    </w:p>
+    <w:p>
+      <w:pPr>
+        <w:pStyle w:val="ListParagraph"/>
+        <w:numPr>
+          <w:ilvl w:val="0"/>
+          <w:numId w:val="2"/>
+        </w:numPr>
+        <w:ind w:left="1418"/>
+      </w:pPr>
+      <w:r>
+        <w:t>Fungsi addBarang</w:t>
+      </w:r>
+    </w:p>
+    <w:p>
+      <w:pPr>
+        <w:pStyle w:val="ListParagraph"/>
+        <w:numPr>
+          <w:ilvl w:val="0"/>
+          <w:numId w:val="15"/>
+        </w:numPr>
+      </w:pPr>
+      <w:r>
+        <w:t>Mulai, menerima parameter pointer to pointer pHead</w:t>
+      </w:r>
+    </w:p>
+    <w:p>
+      <w:pPr>
+        <w:pStyle w:val="ListParagraph"/>
+        <w:numPr>
+          <w:ilvl w:val="0"/>
+          <w:numId w:val="15"/>
+        </w:numPr>
+      </w:pPr>
+      <w:r>
+        <w:t>Deklarasi variabel nama dan masukkanSetelah dengan tipe data string</w:t>
+      </w:r>
+    </w:p>
+    <w:p>
+      <w:pPr>
+        <w:pStyle w:val="ListParagraph"/>
+        <w:numPr>
+          <w:ilvl w:val="0"/>
+          <w:numId w:val="15"/>
+        </w:numPr>
+      </w:pPr>
+      <w:r>
+        <w:t>Deklarasi variabel stok dengan tipe data integer</w:t>
+      </w:r>
+    </w:p>
+    <w:p>
+      <w:pPr>
+        <w:pStyle w:val="ListParagraph"/>
+        <w:numPr>
+          <w:ilvl w:val="0"/>
+          <w:numId w:val="15"/>
+        </w:numPr>
+      </w:pPr>
+      <w:r>
+        <w:t>Deklarasi variabel pointer pNew dan pointer pCur dengan tipe data struct ListNode</w:t>
+      </w:r>
+    </w:p>
+    <w:p>
+      <w:pPr>
+        <w:pStyle w:val="ListParagraph"/>
+        <w:numPr>
+          <w:ilvl w:val="0"/>
+          <w:numId w:val="15"/>
+        </w:numPr>
+      </w:pPr>
+      <w:r>
+        <w:t>Minta masukkan untuk variabel namaBarang</w:t>
+      </w:r>
+    </w:p>
+    <w:p>
+      <w:pPr>
+        <w:pStyle w:val="ListParagraph"/>
+        <w:numPr>
+          <w:ilvl w:val="0"/>
+          <w:numId w:val="15"/>
+        </w:numPr>
+      </w:pPr>
+      <w:r>
+        <w:t>Minta masukkan untuk variabel stok</w:t>
+      </w:r>
+    </w:p>
+    <w:p>
+      <w:pPr>
+        <w:pStyle w:val="ListParagraph"/>
+        <w:numPr>
+          <w:ilvl w:val="0"/>
+          <w:numId w:val="15"/>
+        </w:numPr>
+      </w:pPr>
+      <w:r>
+        <w:t>Alokasikan memori ke pNew</w:t>
+      </w:r>
+    </w:p>
+    <w:p>
+      <w:pPr>
+        <w:pStyle w:val="ListParagraph"/>
+        <w:numPr>
+          <w:ilvl w:val="0"/>
+          <w:numId w:val="15"/>
+        </w:numPr>
+      </w:pPr>
+      <w:r>
+        <w:t>Jika pNew == NULL, tampilkan pesan error</w:t>
+      </w:r>
+      <w:r>
+        <w:t xml:space="preserve"> bahwa memori tidak cukup</w:t>
+      </w:r>
+      <w:r>
+        <w:t xml:space="preserve"> dan kembalikan fungsi</w:t>
+      </w:r>
+    </w:p>
+    <w:p>
+      <w:pPr>
+        <w:pStyle w:val="ListParagraph"/>
+        <w:numPr>
+          <w:ilvl w:val="0"/>
+          <w:numId w:val="15"/>
+        </w:numPr>
+      </w:pPr>
+      <w:r>
+        <w:t>Simpan nilai dari variabel nama ke member nama dari pNew</w:t>
+      </w:r>
+    </w:p>
+    <w:p>
+      <w:pPr>
+        <w:pStyle w:val="ListParagraph"/>
+        <w:numPr>
+          <w:ilvl w:val="0"/>
+          <w:numId w:val="15"/>
+        </w:numPr>
+      </w:pPr>
+      <w:r>
+        <w:t>Simpan nilai dari variabel stok ke member stok dari pNew</w:t>
+      </w:r>
+    </w:p>
+    <w:p>
+      <w:pPr>
+        <w:pStyle w:val="ListParagraph"/>
+        <w:numPr>
+          <w:ilvl w:val="0"/>
+          <w:numId w:val="15"/>
+        </w:numPr>
+      </w:pPr>
+      <w:r>
+        <w:t>Inisialisasi member next dari pNew dengan NULL</w:t>
+      </w:r>
+    </w:p>
+    <w:p>
+      <w:pPr>
+        <w:pStyle w:val="ListParagraph"/>
+        <w:numPr>
+          <w:ilvl w:val="0"/>
+          <w:numId w:val="15"/>
+        </w:numPr>
+      </w:pPr>
+      <w:r>
+        <w:t>Dereference pHead dan simpan nilainya ke pCur</w:t>
+      </w:r>
+    </w:p>
+    <w:p>
+      <w:pPr>
+        <w:pStyle w:val="ListParagraph"/>
+        <w:numPr>
+          <w:ilvl w:val="0"/>
+          <w:numId w:val="15"/>
+        </w:numPr>
+      </w:pPr>
+      <w:r>
+        <w:t>Jika pCur == NULL:</w:t>
+      </w:r>
+    </w:p>
+    <w:p>
+      <w:pPr>
+        <w:pStyle w:val="ListParagraph"/>
+        <w:numPr>
+          <w:ilvl w:val="0"/>
+          <w:numId w:val="5"/>
+        </w:numPr>
+      </w:pPr>
+      <w:r>
+        <w:t>Simpan nilai dari pNew ke dereference dari pHead</w:t>
+      </w:r>
+    </w:p>
+    <w:p>
+      <w:pPr>
+        <w:pStyle w:val="ListParagraph"/>
+        <w:numPr>
+          <w:ilvl w:val="0"/>
+          <w:numId w:val="5"/>
+        </w:numPr>
+      </w:pPr>
+      <w:r>
+        <w:lastRenderedPageBreak/>
+        <w:t>Kembalikan fungsi</w:t>
+      </w:r>
+    </w:p>
+    <w:p>
+      <w:pPr>
+        <w:pStyle w:val="ListParagraph"/>
+        <w:numPr>
+          <w:ilvl w:val="0"/>
+          <w:numId w:val="15"/>
+        </w:numPr>
+      </w:pPr>
+      <w:r>
+        <w:t>Panggil fungsi traverseList dan masukkan dereference dari pHead sebagai parameter</w:t>
+      </w:r>
+    </w:p>
+    <w:p>
+      <w:pPr>
+        <w:pStyle w:val="ListParagraph"/>
+        <w:numPr>
+          <w:ilvl w:val="0"/>
+          <w:numId w:val="15"/>
+        </w:numPr>
+      </w:pPr>
+      <w:r>
+        <w:t>Minta masukkan untuk variabel masukkanSetelah</w:t>
+      </w:r>
+    </w:p>
+    <w:p>
+      <w:pPr>
+        <w:pStyle w:val="ListParagraph"/>
+        <w:numPr>
+          <w:ilvl w:val="0"/>
+          <w:numId w:val="15"/>
+        </w:numPr>
+      </w:pPr>
+      <w:r>
+        <w:t>Looping: selama pCur != NULL dan member nama dari pCur != masukkan setelah lakukan:</w:t>
+      </w:r>
+    </w:p>
+    <w:p>
+      <w:pPr>
+        <w:pStyle w:val="ListParagraph"/>
+        <w:numPr>
+          <w:ilvl w:val="0"/>
+          <w:numId w:val="5"/>
+        </w:numPr>
+      </w:pPr>
+      <w:r>
+        <w:t>Simpan nilai member next dari pCur ke variabel pCur</w:t>
+      </w:r>
+    </w:p>
+    <w:p>
+      <w:pPr>
+        <w:pStyle w:val="ListParagraph"/>
+        <w:numPr>
+          <w:ilvl w:val="0"/>
+          <w:numId w:val="15"/>
+        </w:numPr>
+      </w:pPr>
+      <w:r>
+        <w:t>Jika pCur == NULL tampilkan pesan error bahwa barang tidak ditemukan dan kembalikan fungsi</w:t>
+      </w:r>
+    </w:p>
+    <w:p>
+      <w:pPr>
+        <w:pStyle w:val="ListParagraph"/>
+        <w:numPr>
+          <w:ilvl w:val="0"/>
+          <w:numId w:val="15"/>
+        </w:numPr>
+      </w:pPr>
+      <w:r>
+        <w:t>Jika member next dari pCur == NULL, maka masukkan NULL ke member next dari pNew</w:t>
+      </w:r>
+    </w:p>
+    <w:p>
+      <w:pPr>
+        <w:pStyle w:val="ListParagraph"/>
+        <w:numPr>
+          <w:ilvl w:val="0"/>
+          <w:numId w:val="15"/>
+        </w:numPr>
+      </w:pPr>
+      <w:r>
+        <w:t>Jika kondisi pada poin (18) salah, maka masukkan member next dari pCur ke member next dari pNew</w:t>
+      </w:r>
+    </w:p>
+    <w:p>
+      <w:pPr>
+        <w:pStyle w:val="ListParagraph"/>
+        <w:numPr>
+          <w:ilvl w:val="0"/>
+          <w:numId w:val="15"/>
+        </w:numPr>
+      </w:pPr>
+      <w:r>
+        <w:t>Masukkan pNew ke member next dari pCur</w:t>
+      </w:r>
+    </w:p>
+    <w:p>
+      <w:pPr>
+        <w:pStyle w:val="ListParagraph"/>
+        <w:numPr>
+          <w:ilvl w:val="0"/>
+          <w:numId w:val="15"/>
+        </w:numPr>
+      </w:pPr>
+      <w:r>
+        <w:t>Selesai</w:t>
+      </w:r>
+    </w:p>
+    <w:p>
+      <w:pPr>
+        <w:pStyle w:val="ListParagraph"/>
+        <w:numPr>
+          <w:ilvl w:val="0"/>
+          <w:numId w:val="2"/>
+        </w:numPr>
+        <w:ind w:left="1418"/>
+      </w:pPr>
+      <w:r>
+        <w:t>Fungsi hapusBarang</w:t>
+      </w:r>
+    </w:p>
+    <w:p>
+      <w:pPr>
+        <w:pStyle w:val="ListParagraph"/>
+        <w:numPr>
+          <w:ilvl w:val="0"/>
+          <w:numId w:val="2"/>
+        </w:numPr>
+        <w:ind w:left="1418"/>
+      </w:pPr>
+      <w:r>
+        <w:t>Fungsi enQueue</w:t>
+      </w:r>
+    </w:p>
+    <w:p>
+      <w:pPr>
+        <w:pStyle w:val="ListParagraph"/>
+        <w:numPr>
+          <w:ilvl w:val="0"/>
+          <w:numId w:val="16"/>
+        </w:numPr>
+      </w:pPr>
+      <w:r>
+        <w:t>Mulai</w:t>
+      </w:r>
+      <w:r>
+        <w:t>, menerima parameter variabel pointer pQueue dengan tipe data struct Queue dan variabel pointer pHead dengan tipe data struct ListNode</w:t>
+      </w:r>
+    </w:p>
+    <w:p>
+      <w:pPr>
+        <w:pStyle w:val="ListParagraph"/>
+        <w:numPr>
+          <w:ilvl w:val="0"/>
+          <w:numId w:val="16"/>
+        </w:numPr>
+      </w:pPr>
+      <w:r>
+        <w:t>Deklarasi variabel MAX dengan tipe data integer dan inisialisasi dengan 5</w:t>
+      </w:r>
+    </w:p>
+    <w:p>
+      <w:pPr>
+        <w:pStyle w:val="ListParagraph"/>
+        <w:numPr>
+          <w:ilvl w:val="0"/>
+          <w:numId w:val="16"/>
+        </w:numPr>
+      </w:pPr>
+      <w:r>
+        <w:t>Deklarasi variabel pointer pNew dengan tipe data struct QueueNode</w:t>
+      </w:r>
+    </w:p>
+    <w:p>
+      <w:pPr>
+        <w:pStyle w:val="ListParagraph"/>
+        <w:numPr>
+          <w:ilvl w:val="0"/>
+          <w:numId w:val="16"/>
+        </w:numPr>
+      </w:pPr>
+      <w:r>
+        <w:t>Deklarasi variabel pointer pCur dengan tipe data struct ListNode</w:t>
+      </w:r>
+    </w:p>
+    <w:p>
+      <w:pPr>
+        <w:pStyle w:val="ListParagraph"/>
+        <w:numPr>
+          <w:ilvl w:val="0"/>
+          <w:numId w:val="16"/>
+        </w:numPr>
+      </w:pPr>
+      <w:r>
+        <w:t>Deklarasi variabel namaBarang dan namaPembeli dengan tipe data string</w:t>
+      </w:r>
+    </w:p>
+    <w:p>
+      <w:pPr>
+        <w:pStyle w:val="ListParagraph"/>
+        <w:numPr>
+          <w:ilvl w:val="0"/>
+          <w:numId w:val="16"/>
+        </w:numPr>
+      </w:pPr>
+      <w:r>
+        <w:t>Periksa, jika member length dari pQueue &gt;= MAX, maka tampilkan pesan error bahwa antrian telah penuh dan kembalikan fungsi</w:t>
+      </w:r>
+    </w:p>
+    <w:p>
+      <w:pPr>
+        <w:pStyle w:val="ListParagraph"/>
+        <w:numPr>
+          <w:ilvl w:val="0"/>
+          <w:numId w:val="16"/>
+        </w:numPr>
+      </w:pPr>
+      <w:r>
+        <w:t>Minta masukkan untuk variabel namaBarang</w:t>
+      </w:r>
+    </w:p>
+    <w:p>
+      <w:pPr>
+        <w:pStyle w:val="ListParagraph"/>
+        <w:numPr>
+          <w:ilvl w:val="0"/>
+          <w:numId w:val="16"/>
+        </w:numPr>
+      </w:pPr>
+      <w:r>
+        <w:t>Minta masukkan untuk variabel namaPembeli</w:t>
+      </w:r>
+    </w:p>
+    <w:p>
+      <w:pPr>
+        <w:pStyle w:val="ListParagraph"/>
+        <w:numPr>
+          <w:ilvl w:val="0"/>
+          <w:numId w:val="16"/>
+        </w:numPr>
+      </w:pPr>
+      <w:r>
+        <w:t>Inisialisasi pCur dengan nilai dari pHead</w:t>
+      </w:r>
+    </w:p>
+    <w:p>
+      <w:pPr>
+        <w:pStyle w:val="ListParagraph"/>
+        <w:numPr>
+          <w:ilvl w:val="0"/>
+          <w:numId w:val="16"/>
+        </w:numPr>
+      </w:pPr>
+      <w:r>
+        <w:t>Looping, selama pCur != NULL dan member nama dari pCur != namaBarang lakukan:</w:t>
+      </w:r>
+    </w:p>
+    <w:p>
+      <w:pPr>
+        <w:pStyle w:val="ListParagraph"/>
+        <w:numPr>
+          <w:ilvl w:val="0"/>
+          <w:numId w:val="5"/>
+        </w:numPr>
+      </w:pPr>
+      <w:r>
+        <w:t>Masukkan nilai member next dari pCur ke pCur</w:t>
+      </w:r>
+    </w:p>
+    <w:p>
+      <w:pPr>
+        <w:pStyle w:val="ListParagraph"/>
+        <w:numPr>
+          <w:ilvl w:val="0"/>
+          <w:numId w:val="16"/>
+        </w:numPr>
+      </w:pPr>
+      <w:r>
+        <w:t>J</w:t>
+      </w:r>
+      <w:r>
+        <w:t>ika pCur == NULL, maka tampilkan pesan error bahwa produk tidak tersedia dan kembalikan fungsi</w:t>
+      </w:r>
+    </w:p>
+    <w:p>
+      <w:pPr>
+        <w:pStyle w:val="ListParagraph"/>
+        <w:numPr>
+          <w:ilvl w:val="0"/>
+          <w:numId w:val="16"/>
+        </w:numPr>
+      </w:pPr>
+      <w:r>
+        <w:t>Alokasikan memori ke pNew</w:t>
+      </w:r>
+    </w:p>
+    <w:p>
+      <w:pPr>
+        <w:pStyle w:val="ListParagraph"/>
+        <w:numPr>
+          <w:ilvl w:val="0"/>
+          <w:numId w:val="16"/>
+        </w:numPr>
+      </w:pPr>
+      <w:r>
+        <w:t>Jika pNew == NULL</w:t>
+      </w:r>
+      <w:r>
+        <w:t>, tampilkan pesan error bahwa memori tidak cukup dan kembalikan fungsi</w:t>
+      </w:r>
+    </w:p>
+    <w:p>
+      <w:pPr>
+        <w:pStyle w:val="ListParagraph"/>
+        <w:numPr>
+          <w:ilvl w:val="0"/>
+          <w:numId w:val="16"/>
+        </w:numPr>
+      </w:pPr>
+      <w:r>
+        <w:t>Masukkan nilai dari namaBarang ke member namaBarang dari pNew</w:t>
+      </w:r>
+    </w:p>
+    <w:p>
+      <w:pPr>
+        <w:pStyle w:val="ListParagraph"/>
+        <w:numPr>
+          <w:ilvl w:val="0"/>
+          <w:numId w:val="16"/>
+        </w:numPr>
+      </w:pPr>
+      <w:r>
+        <w:t>Masukkan nilai dari namaPembeli ke member namaPembeli dari pNew</w:t>
+      </w:r>
+    </w:p>
+    <w:p>
+      <w:pPr>
+        <w:pStyle w:val="ListParagraph"/>
+        <w:numPr>
+          <w:ilvl w:val="0"/>
+          <w:numId w:val="16"/>
+        </w:numPr>
+      </w:pPr>
+      <w:r>
+        <w:t>Jika member front dari pQueue == NULL, maka:</w:t>
+      </w:r>
+    </w:p>
+    <w:p>
+      <w:pPr>
+        <w:pStyle w:val="ListParagraph"/>
+        <w:numPr>
+          <w:ilvl w:val="0"/>
+          <w:numId w:val="17"/>
+        </w:numPr>
+      </w:pPr>
+      <w:r>
+        <w:t>Masukkan pNew ke member front dari pQueue</w:t>
+      </w:r>
+    </w:p>
+    <w:p>
+      <w:pPr>
+        <w:pStyle w:val="ListParagraph"/>
+        <w:numPr>
+          <w:ilvl w:val="0"/>
+          <w:numId w:val="17"/>
+        </w:numPr>
+      </w:pPr>
+      <w:r>
+        <w:t>Masukkan pNew ke member rear dari pQueue</w:t>
+      </w:r>
+    </w:p>
+    <w:p>
+      <w:pPr>
+        <w:pStyle w:val="ListParagraph"/>
+        <w:numPr>
+          <w:ilvl w:val="0"/>
+          <w:numId w:val="17"/>
+        </w:numPr>
+      </w:pPr>
+      <w:r>
+        <w:t>Kembalikan fungsi</w:t>
+      </w:r>
+    </w:p>
+    <w:p>
+      <w:pPr>
+        <w:pStyle w:val="ListParagraph"/>
+        <w:numPr>
+          <w:ilvl w:val="0"/>
+          <w:numId w:val="16"/>
+        </w:numPr>
+      </w:pPr>
+      <w:r>
+        <w:t>Masukkan pNew ke member next dari member rear dari pQueue</w:t>
+      </w:r>
+    </w:p>
+    <w:p>
+      <w:pPr>
+        <w:pStyle w:val="ListParagraph"/>
+        <w:numPr>
+          <w:ilvl w:val="0"/>
+          <w:numId w:val="16"/>
+        </w:numPr>
+      </w:pPr>
+      <w:r>
+        <w:t>Masukkan pNew ke member rear dari pQueue</w:t>
+      </w:r>
+    </w:p>
+    <w:p>
+      <w:pPr>
+        <w:pStyle w:val="ListParagraph"/>
+        <w:numPr>
+          <w:ilvl w:val="0"/>
+          <w:numId w:val="16"/>
+        </w:numPr>
+      </w:pPr>
+      <w:r>
+        <w:t>Selesai</w:t>
+      </w:r>
+    </w:p>
+    <w:p>
+      <w:pPr>
+        <w:pStyle w:val="ListParagraph"/>
+        <w:numPr>
+          <w:ilvl w:val="0"/>
+          <w:numId w:val="2"/>
+        </w:numPr>
+        <w:ind w:left="1418"/>
+      </w:pPr>
+      <w:r>
+        <w:t>Fungsi deQueue</w:t>
+      </w:r>
+    </w:p>
+    <w:p>
+      <w:pPr>
+        <w:pStyle w:val="ListParagraph"/>
+        <w:numPr>
+          <w:ilvl w:val="0"/>
+          <w:numId w:val="2"/>
+        </w:numPr>
+        <w:ind w:left="1418"/>
+      </w:pPr>
+      <w:r>
+        <w:lastRenderedPageBreak/>
+        <w:t>Fungsi traverse</w:t>
+      </w:r>
+      <w:r>
+        <w:t>List</w:t>
+      </w:r>
+    </w:p>
+    <w:p>
+      <w:pPr>
+        <w:pStyle w:val="ListParagraph"/>
+        <w:numPr>
+          <w:ilvl w:val="0"/>
+          <w:numId w:val="11"/>
+        </w:numPr>
+      </w:pPr>
+      <w:r>
+        <w:t>Mulai, menerima parameter pointer pHead dengan tipe data struct ListNode</w:t>
+      </w:r>
+    </w:p>
+    <w:p>
+      <w:pPr>
+        <w:pStyle w:val="ListParagraph"/>
+        <w:numPr>
+          <w:ilvl w:val="0"/>
+          <w:numId w:val="11"/>
+        </w:numPr>
+      </w:pPr>
+      <w:r>
+        <w:t>Deklarasi variabel pointer pCur dengan tipe data struct ListNode dan inisialisasi dengan nilai pada pHead</w:t>
+      </w:r>
+    </w:p>
+    <w:p>
+      <w:pPr>
+        <w:pStyle w:val="ListParagraph"/>
+        <w:numPr>
+          <w:ilvl w:val="0"/>
+          <w:numId w:val="11"/>
+        </w:numPr>
+      </w:pPr>
+      <w:r>
+        <w:t>Jika pCur != NULL, looping selama pCur != NULL, lakukan:</w:t>
+      </w:r>
+    </w:p>
+    <w:p>
+      <w:pPr>
+        <w:pStyle w:val="ListParagraph"/>
+        <w:numPr>
+          <w:ilvl w:val="0"/>
+          <w:numId w:val="12"/>
+        </w:numPr>
+      </w:pPr>
+      <w:r>
+        <w:t>Tampilkan member nama dan stok dari pCur</w:t>
+      </w:r>
+    </w:p>
+    <w:p>
+      <w:pPr>
+        <w:pStyle w:val="ListParagraph"/>
+        <w:numPr>
+          <w:ilvl w:val="0"/>
+          <w:numId w:val="12"/>
+        </w:numPr>
+      </w:pPr>
+      <w:r>
+        <w:t>Masukkan nilai member next dari pCur ke variabel pCur</w:t>
+      </w:r>
+    </w:p>
+    <w:p>
+      <w:pPr>
+        <w:pStyle w:val="ListParagraph"/>
+        <w:numPr>
+          <w:ilvl w:val="0"/>
+          <w:numId w:val="11"/>
+        </w:numPr>
+      </w:pPr>
+      <w:r>
+        <w:t>Selesai</w:t>
+      </w:r>
+    </w:p>
+    <w:p>
+      <w:pPr>
+        <w:pStyle w:val="ListParagraph"/>
+        <w:numPr>
+          <w:ilvl w:val="0"/>
+          <w:numId w:val="2"/>
+        </w:numPr>
+        <w:ind w:left="1418"/>
+      </w:pPr>
+      <w:r>
+        <w:t>Fungsi traverseQueue</w:t>
+      </w:r>
+    </w:p>
+    <w:p>
+      <w:pPr>
+        <w:pStyle w:val="ListParagraph"/>
+        <w:numPr>
+          <w:ilvl w:val="0"/>
+          <w:numId w:val="13"/>
+        </w:numPr>
+      </w:pPr>
+      <w:r>
+        <w:t xml:space="preserve">Mulai, menerima </w:t>
+      </w:r>
+      <w:r>
+        <w:t xml:space="preserve">parameter </w:t>
+      </w:r>
+      <w:r>
+        <w:t>variabel pQueue dengan tipe data struct Queue</w:t>
+      </w:r>
+    </w:p>
+    <w:p>
+      <w:pPr>
+        <w:pStyle w:val="ListParagraph"/>
+        <w:numPr>
+          <w:ilvl w:val="0"/>
+          <w:numId w:val="13"/>
+        </w:numPr>
+      </w:pPr>
+      <w:r>
+        <w:t>Deklarasi variabel pointer pCur dengan tipe data struct QueueNode dan inisialisasi dengan nilai member front dari pQueue</w:t>
+      </w:r>
+    </w:p>
+    <w:p>
+      <w:pPr>
+        <w:pStyle w:val="ListParagraph"/>
+        <w:numPr>
+          <w:ilvl w:val="0"/>
+          <w:numId w:val="13"/>
+        </w:numPr>
+      </w:pPr>
+      <w:r>
+        <w:t>Jika pCur != NULL:</w:t>
+      </w:r>
+    </w:p>
+    <w:p>
+      <w:pPr>
+        <w:pStyle w:val="ListParagraph"/>
+        <w:numPr>
+          <w:ilvl w:val="1"/>
+          <w:numId w:val="13"/>
+        </w:numPr>
+      </w:pPr>
+      <w:r>
+        <w:t>Looping selama pCur != NULL, lakukan:</w:t>
+      </w:r>
+    </w:p>
+    <w:p>
+      <w:pPr>
+        <w:pStyle w:val="ListParagraph"/>
+        <w:numPr>
+          <w:ilvl w:val="0"/>
+          <w:numId w:val="14"/>
+        </w:numPr>
+      </w:pPr>
+      <w:bookmarkStart w:id="0" w:name="_Hlk122952774"/>
+      <w:r>
+        <w:t>Tampilkan member namaBarang dan namaPembeli dari pCur</w:t>
+      </w:r>
+    </w:p>
+    <w:bookmarkEnd w:id="0"/>
+    <w:p>
+      <w:pPr>
+        <w:pStyle w:val="ListParagraph"/>
+        <w:numPr>
+          <w:ilvl w:val="0"/>
+          <w:numId w:val="14"/>
+        </w:numPr>
+      </w:pPr>
+      <w:r>
+        <w:t>Masukkan nilai dari member next dari pCur ke variabel pCur</w:t>
+      </w:r>
+    </w:p>
+    <w:p>
+      <w:pPr>
+        <w:pStyle w:val="ListParagraph"/>
+        <w:numPr>
+          <w:ilvl w:val="1"/>
+          <w:numId w:val="13"/>
+        </w:numPr>
+      </w:pPr>
+      <w:r>
+        <w:t>Tampilkan member namaBarang dan namaPembeli dari pCur</w:t>
+      </w:r>
+    </w:p>
+    <w:p>
+      <w:pPr>
+        <w:pStyle w:val="ListParagraph"/>
+        <w:numPr>
+          <w:ilvl w:val="0"/>
+          <w:numId w:val="13"/>
+        </w:numPr>
+      </w:pPr>
+      <w:r>
+        <w:t>Tampilkan panjang antrian</w:t>
+      </w:r>
+    </w:p>
+    <w:p>
+      <w:pPr>
+        <w:pStyle w:val="ListParagraph"/>
+        <w:numPr>
+          <w:ilvl w:val="0"/>
+          <w:numId w:val="13"/>
+        </w:numPr>
+      </w:pPr>
+      <w:r>
+        <w:t>Selesai</w:t>
       </w:r>
     </w:p>
     <w:p>
@@ -102,6 +1358,1009 @@
 <file path=word/numbering.xml><?xml version="1.0" encoding="utf-8"?>
 <w:numbering xmlns:wpc="http://schemas.microsoft.com/office/word/2010/wordprocessingCanvas" xmlns:cx="http://schemas.microsoft.com/office/drawing/2014/chartex" xmlns:cx1="http://schemas.microsoft.com/office/drawing/2015/9/8/chartex" xmlns:cx2="http://schemas.microsoft.com/office/drawing/2015/10/21/chartex" xmlns:cx3="http://schemas.microsoft.com/office/drawing/2016/5/9/chartex" xmlns:cx4="http://schemas.microsoft.com/office/drawing/2016/5/10/chartex" xmlns:cx5="http://schemas.microsoft.com/office/drawing/2016/5/11/chartex" xmlns:cx6="http://schemas.microsoft.com/office/drawing/2016/5/12/chartex" xmlns:cx7="http://schemas.microsoft.com/office/drawing/2016/5/13/chartex" xmlns:cx8="http://schemas.microsoft.com/office/drawing/2016/5/14/chartex" xmlns:mc="http://schemas.openxmlformats.org/markup-compatibility/2006" xmlns:aink="http://schemas.microsoft.com/office/drawing/2016/ink" xmlns:am3d="http://schemas.microsoft.com/office/drawing/2017/model3d" xmlns:o="urn:schemas-microsoft-com:office:office" xmlns:oel="http://schemas.microsoft.com/office/2019/extlst" xmlns:r="http://schemas.openxmlformats.org/officeDocument/2006/relationships" xmlns:m="http://schemas.openxmlformats.org/officeDocument/2006/math" xmlns:v="urn:schemas-microsoft-com:vml" xmlns:wp14="http://schemas.microsoft.com/office/word/2010/wordprocessingDrawing" xmlns:wp="http://schemas.openxmlformats.org/drawingml/2006/wordprocessingDrawing" xmlns:w10="urn:schemas-microsoft-com:office:word" xmlns:w="http://schemas.openxmlformats.org/wordprocessingml/2006/main" xmlns:w14="http://schemas.microsoft.com/office/word/2010/wordml" xmlns:w15="http://schemas.microsoft.com/office/word/2012/wordml" xmlns:w16cex="http://schemas.microsoft.com/office/word/2018/wordml/cex" xmlns:w16cid="http://schemas.microsoft.com/office/word/2016/wordml/cid" xmlns:w16="http://schemas.microsoft.com/office/word/2018/wordml" xmlns:w16sdtdh="http://schemas.microsoft.com/office/word/2020/wordml/sdtdatahash" xmlns:w16se="http://schemas.microsoft.com/office/word/2015/wordml/symex" xmlns:wpg="http://schemas.microsoft.com/office/word/2010/wordprocessingGroup" xmlns:wpi="http://schemas.microsoft.com/office/word/2010/wordprocessingInk" xmlns:wne="http://schemas.microsoft.com/office/word/2006/wordml" xmlns:wps="http://schemas.microsoft.com/office/word/2010/wordprocessingShape" mc:Ignorable="w14 w15 w16se w16cid w16 w16cex w16sdtdh wp14">
   <w:abstractNum w:abstractNumId="0" w15:restartNumberingAfterBreak="0">
+    <w:nsid w:val="0F847BE7"/>
+    <w:multiLevelType w:val="hybridMultilevel"/>
+    <w:tmpl w:val="4518011A"/>
+    <w:lvl w:ilvl="0" w:tplc="D1D0B848">
+      <w:start w:val="1"/>
+      <w:numFmt w:val="lowerLetter"/>
+      <w:lvlText w:val="%1)"/>
+      <w:lvlJc w:val="left"/>
+      <w:pPr>
+        <w:ind w:left="2858" w:hanging="360"/>
+      </w:pPr>
+      <w:rPr>
+        <w:rFonts w:hint="default"/>
+      </w:rPr>
+    </w:lvl>
+    <w:lvl w:ilvl="1" w:tplc="38090019" w:tentative="1">
+      <w:start w:val="1"/>
+      <w:numFmt w:val="lowerLetter"/>
+      <w:lvlText w:val="%2."/>
+      <w:lvlJc w:val="left"/>
+      <w:pPr>
+        <w:ind w:left="3578" w:hanging="360"/>
+      </w:pPr>
+    </w:lvl>
+    <w:lvl w:ilvl="2" w:tplc="3809001B" w:tentative="1">
+      <w:start w:val="1"/>
+      <w:numFmt w:val="lowerRoman"/>
+      <w:lvlText w:val="%3."/>
+      <w:lvlJc w:val="right"/>
+      <w:pPr>
+        <w:ind w:left="4298" w:hanging="180"/>
+      </w:pPr>
+    </w:lvl>
+    <w:lvl w:ilvl="3" w:tplc="3809000F" w:tentative="1">
+      <w:start w:val="1"/>
+      <w:numFmt w:val="decimal"/>
+      <w:lvlText w:val="%4."/>
+      <w:lvlJc w:val="left"/>
+      <w:pPr>
+        <w:ind w:left="5018" w:hanging="360"/>
+      </w:pPr>
+    </w:lvl>
+    <w:lvl w:ilvl="4" w:tplc="38090019" w:tentative="1">
+      <w:start w:val="1"/>
+      <w:numFmt w:val="lowerLetter"/>
+      <w:lvlText w:val="%5."/>
+      <w:lvlJc w:val="left"/>
+      <w:pPr>
+        <w:ind w:left="5738" w:hanging="360"/>
+      </w:pPr>
+    </w:lvl>
+    <w:lvl w:ilvl="5" w:tplc="3809001B" w:tentative="1">
+      <w:start w:val="1"/>
+      <w:numFmt w:val="lowerRoman"/>
+      <w:lvlText w:val="%6."/>
+      <w:lvlJc w:val="right"/>
+      <w:pPr>
+        <w:ind w:left="6458" w:hanging="180"/>
+      </w:pPr>
+    </w:lvl>
+    <w:lvl w:ilvl="6" w:tplc="3809000F" w:tentative="1">
+      <w:start w:val="1"/>
+      <w:numFmt w:val="decimal"/>
+      <w:lvlText w:val="%7."/>
+      <w:lvlJc w:val="left"/>
+      <w:pPr>
+        <w:ind w:left="7178" w:hanging="360"/>
+      </w:pPr>
+    </w:lvl>
+    <w:lvl w:ilvl="7" w:tplc="38090019" w:tentative="1">
+      <w:start w:val="1"/>
+      <w:numFmt w:val="lowerLetter"/>
+      <w:lvlText w:val="%8."/>
+      <w:lvlJc w:val="left"/>
+      <w:pPr>
+        <w:ind w:left="7898" w:hanging="360"/>
+      </w:pPr>
+    </w:lvl>
+    <w:lvl w:ilvl="8" w:tplc="3809001B" w:tentative="1">
+      <w:start w:val="1"/>
+      <w:numFmt w:val="lowerRoman"/>
+      <w:lvlText w:val="%9."/>
+      <w:lvlJc w:val="right"/>
+      <w:pPr>
+        <w:ind w:left="8618" w:hanging="180"/>
+      </w:pPr>
+    </w:lvl>
+  </w:abstractNum>
+  <w:abstractNum w:abstractNumId="1" w15:restartNumberingAfterBreak="0">
+    <w:nsid w:val="11ED5861"/>
+    <w:multiLevelType w:val="hybridMultilevel"/>
+    <w:tmpl w:val="66DC5EB6"/>
+    <w:lvl w:ilvl="0" w:tplc="C2142BC4">
+      <w:start w:val="1"/>
+      <w:numFmt w:val="decimal"/>
+      <w:lvlText w:val="%1)"/>
+      <w:lvlJc w:val="left"/>
+      <w:pPr>
+        <w:ind w:left="1778" w:hanging="360"/>
+      </w:pPr>
+      <w:rPr>
+        <w:rFonts w:hint="default"/>
+      </w:rPr>
+    </w:lvl>
+    <w:lvl w:ilvl="1" w:tplc="38090019">
+      <w:start w:val="1"/>
+      <w:numFmt w:val="lowerLetter"/>
+      <w:lvlText w:val="%2."/>
+      <w:lvlJc w:val="left"/>
+      <w:pPr>
+        <w:ind w:left="2498" w:hanging="360"/>
+      </w:pPr>
+    </w:lvl>
+    <w:lvl w:ilvl="2" w:tplc="3809001B" w:tentative="1">
+      <w:start w:val="1"/>
+      <w:numFmt w:val="lowerRoman"/>
+      <w:lvlText w:val="%3."/>
+      <w:lvlJc w:val="right"/>
+      <w:pPr>
+        <w:ind w:left="3218" w:hanging="180"/>
+      </w:pPr>
+    </w:lvl>
+    <w:lvl w:ilvl="3" w:tplc="3809000F" w:tentative="1">
+      <w:start w:val="1"/>
+      <w:numFmt w:val="decimal"/>
+      <w:lvlText w:val="%4."/>
+      <w:lvlJc w:val="left"/>
+      <w:pPr>
+        <w:ind w:left="3938" w:hanging="360"/>
+      </w:pPr>
+    </w:lvl>
+    <w:lvl w:ilvl="4" w:tplc="38090019" w:tentative="1">
+      <w:start w:val="1"/>
+      <w:numFmt w:val="lowerLetter"/>
+      <w:lvlText w:val="%5."/>
+      <w:lvlJc w:val="left"/>
+      <w:pPr>
+        <w:ind w:left="4658" w:hanging="360"/>
+      </w:pPr>
+    </w:lvl>
+    <w:lvl w:ilvl="5" w:tplc="3809001B" w:tentative="1">
+      <w:start w:val="1"/>
+      <w:numFmt w:val="lowerRoman"/>
+      <w:lvlText w:val="%6."/>
+      <w:lvlJc w:val="right"/>
+      <w:pPr>
+        <w:ind w:left="5378" w:hanging="180"/>
+      </w:pPr>
+    </w:lvl>
+    <w:lvl w:ilvl="6" w:tplc="3809000F" w:tentative="1">
+      <w:start w:val="1"/>
+      <w:numFmt w:val="decimal"/>
+      <w:lvlText w:val="%7."/>
+      <w:lvlJc w:val="left"/>
+      <w:pPr>
+        <w:ind w:left="6098" w:hanging="360"/>
+      </w:pPr>
+    </w:lvl>
+    <w:lvl w:ilvl="7" w:tplc="38090019" w:tentative="1">
+      <w:start w:val="1"/>
+      <w:numFmt w:val="lowerLetter"/>
+      <w:lvlText w:val="%8."/>
+      <w:lvlJc w:val="left"/>
+      <w:pPr>
+        <w:ind w:left="6818" w:hanging="360"/>
+      </w:pPr>
+    </w:lvl>
+    <w:lvl w:ilvl="8" w:tplc="3809001B" w:tentative="1">
+      <w:start w:val="1"/>
+      <w:numFmt w:val="lowerRoman"/>
+      <w:lvlText w:val="%9."/>
+      <w:lvlJc w:val="right"/>
+      <w:pPr>
+        <w:ind w:left="7538" w:hanging="180"/>
+      </w:pPr>
+    </w:lvl>
+  </w:abstractNum>
+  <w:abstractNum w:abstractNumId="2" w15:restartNumberingAfterBreak="0">
+    <w:nsid w:val="20633783"/>
+    <w:multiLevelType w:val="hybridMultilevel"/>
+    <w:tmpl w:val="213431DE"/>
+    <w:lvl w:ilvl="0" w:tplc="913ADAFA">
+      <w:start w:val="1"/>
+      <w:numFmt w:val="decimal"/>
+      <w:lvlText w:val="%1)"/>
+      <w:lvlJc w:val="left"/>
+      <w:pPr>
+        <w:ind w:left="1778" w:hanging="360"/>
+      </w:pPr>
+      <w:rPr>
+        <w:rFonts w:hint="default"/>
+      </w:rPr>
+    </w:lvl>
+    <w:lvl w:ilvl="1" w:tplc="38090019" w:tentative="1">
+      <w:start w:val="1"/>
+      <w:numFmt w:val="lowerLetter"/>
+      <w:lvlText w:val="%2."/>
+      <w:lvlJc w:val="left"/>
+      <w:pPr>
+        <w:ind w:left="2498" w:hanging="360"/>
+      </w:pPr>
+    </w:lvl>
+    <w:lvl w:ilvl="2" w:tplc="3809001B" w:tentative="1">
+      <w:start w:val="1"/>
+      <w:numFmt w:val="lowerRoman"/>
+      <w:lvlText w:val="%3."/>
+      <w:lvlJc w:val="right"/>
+      <w:pPr>
+        <w:ind w:left="3218" w:hanging="180"/>
+      </w:pPr>
+    </w:lvl>
+    <w:lvl w:ilvl="3" w:tplc="3809000F" w:tentative="1">
+      <w:start w:val="1"/>
+      <w:numFmt w:val="decimal"/>
+      <w:lvlText w:val="%4."/>
+      <w:lvlJc w:val="left"/>
+      <w:pPr>
+        <w:ind w:left="3938" w:hanging="360"/>
+      </w:pPr>
+    </w:lvl>
+    <w:lvl w:ilvl="4" w:tplc="38090019" w:tentative="1">
+      <w:start w:val="1"/>
+      <w:numFmt w:val="lowerLetter"/>
+      <w:lvlText w:val="%5."/>
+      <w:lvlJc w:val="left"/>
+      <w:pPr>
+        <w:ind w:left="4658" w:hanging="360"/>
+      </w:pPr>
+    </w:lvl>
+    <w:lvl w:ilvl="5" w:tplc="3809001B" w:tentative="1">
+      <w:start w:val="1"/>
+      <w:numFmt w:val="lowerRoman"/>
+      <w:lvlText w:val="%6."/>
+      <w:lvlJc w:val="right"/>
+      <w:pPr>
+        <w:ind w:left="5378" w:hanging="180"/>
+      </w:pPr>
+    </w:lvl>
+    <w:lvl w:ilvl="6" w:tplc="3809000F" w:tentative="1">
+      <w:start w:val="1"/>
+      <w:numFmt w:val="decimal"/>
+      <w:lvlText w:val="%7."/>
+      <w:lvlJc w:val="left"/>
+      <w:pPr>
+        <w:ind w:left="6098" w:hanging="360"/>
+      </w:pPr>
+    </w:lvl>
+    <w:lvl w:ilvl="7" w:tplc="38090019" w:tentative="1">
+      <w:start w:val="1"/>
+      <w:numFmt w:val="lowerLetter"/>
+      <w:lvlText w:val="%8."/>
+      <w:lvlJc w:val="left"/>
+      <w:pPr>
+        <w:ind w:left="6818" w:hanging="360"/>
+      </w:pPr>
+    </w:lvl>
+    <w:lvl w:ilvl="8" w:tplc="3809001B" w:tentative="1">
+      <w:start w:val="1"/>
+      <w:numFmt w:val="lowerRoman"/>
+      <w:lvlText w:val="%9."/>
+      <w:lvlJc w:val="right"/>
+      <w:pPr>
+        <w:ind w:left="7538" w:hanging="180"/>
+      </w:pPr>
+    </w:lvl>
+  </w:abstractNum>
+  <w:abstractNum w:abstractNumId="3" w15:restartNumberingAfterBreak="0">
+    <w:nsid w:val="2A083A8C"/>
+    <w:multiLevelType w:val="hybridMultilevel"/>
+    <w:tmpl w:val="562EBEF8"/>
+    <w:lvl w:ilvl="0" w:tplc="69AA02EC">
+      <w:start w:val="1"/>
+      <w:numFmt w:val="decimal"/>
+      <w:lvlText w:val="%1)"/>
+      <w:lvlJc w:val="left"/>
+      <w:pPr>
+        <w:ind w:left="1778" w:hanging="360"/>
+      </w:pPr>
+      <w:rPr>
+        <w:rFonts w:hint="default"/>
+      </w:rPr>
+    </w:lvl>
+    <w:lvl w:ilvl="1" w:tplc="38090019" w:tentative="1">
+      <w:start w:val="1"/>
+      <w:numFmt w:val="lowerLetter"/>
+      <w:lvlText w:val="%2."/>
+      <w:lvlJc w:val="left"/>
+      <w:pPr>
+        <w:ind w:left="2498" w:hanging="360"/>
+      </w:pPr>
+    </w:lvl>
+    <w:lvl w:ilvl="2" w:tplc="3809001B" w:tentative="1">
+      <w:start w:val="1"/>
+      <w:numFmt w:val="lowerRoman"/>
+      <w:lvlText w:val="%3."/>
+      <w:lvlJc w:val="right"/>
+      <w:pPr>
+        <w:ind w:left="3218" w:hanging="180"/>
+      </w:pPr>
+    </w:lvl>
+    <w:lvl w:ilvl="3" w:tplc="3809000F" w:tentative="1">
+      <w:start w:val="1"/>
+      <w:numFmt w:val="decimal"/>
+      <w:lvlText w:val="%4."/>
+      <w:lvlJc w:val="left"/>
+      <w:pPr>
+        <w:ind w:left="3938" w:hanging="360"/>
+      </w:pPr>
+    </w:lvl>
+    <w:lvl w:ilvl="4" w:tplc="38090019" w:tentative="1">
+      <w:start w:val="1"/>
+      <w:numFmt w:val="lowerLetter"/>
+      <w:lvlText w:val="%5."/>
+      <w:lvlJc w:val="left"/>
+      <w:pPr>
+        <w:ind w:left="4658" w:hanging="360"/>
+      </w:pPr>
+    </w:lvl>
+    <w:lvl w:ilvl="5" w:tplc="3809001B" w:tentative="1">
+      <w:start w:val="1"/>
+      <w:numFmt w:val="lowerRoman"/>
+      <w:lvlText w:val="%6."/>
+      <w:lvlJc w:val="right"/>
+      <w:pPr>
+        <w:ind w:left="5378" w:hanging="180"/>
+      </w:pPr>
+    </w:lvl>
+    <w:lvl w:ilvl="6" w:tplc="3809000F" w:tentative="1">
+      <w:start w:val="1"/>
+      <w:numFmt w:val="decimal"/>
+      <w:lvlText w:val="%7."/>
+      <w:lvlJc w:val="left"/>
+      <w:pPr>
+        <w:ind w:left="6098" w:hanging="360"/>
+      </w:pPr>
+    </w:lvl>
+    <w:lvl w:ilvl="7" w:tplc="38090019" w:tentative="1">
+      <w:start w:val="1"/>
+      <w:numFmt w:val="lowerLetter"/>
+      <w:lvlText w:val="%8."/>
+      <w:lvlJc w:val="left"/>
+      <w:pPr>
+        <w:ind w:left="6818" w:hanging="360"/>
+      </w:pPr>
+    </w:lvl>
+    <w:lvl w:ilvl="8" w:tplc="3809001B" w:tentative="1">
+      <w:start w:val="1"/>
+      <w:numFmt w:val="lowerRoman"/>
+      <w:lvlText w:val="%9."/>
+      <w:lvlJc w:val="right"/>
+      <w:pPr>
+        <w:ind w:left="7538" w:hanging="180"/>
+      </w:pPr>
+    </w:lvl>
+  </w:abstractNum>
+  <w:abstractNum w:abstractNumId="4" w15:restartNumberingAfterBreak="0">
+    <w:nsid w:val="327C763B"/>
+    <w:multiLevelType w:val="hybridMultilevel"/>
+    <w:tmpl w:val="415CC8D6"/>
+    <w:lvl w:ilvl="0" w:tplc="A798F518">
+      <w:start w:val="1"/>
+      <w:numFmt w:val="decimal"/>
+      <w:lvlText w:val="%1)"/>
+      <w:lvlJc w:val="left"/>
+      <w:pPr>
+        <w:ind w:left="1778" w:hanging="360"/>
+      </w:pPr>
+      <w:rPr>
+        <w:rFonts w:hint="default"/>
+      </w:rPr>
+    </w:lvl>
+    <w:lvl w:ilvl="1" w:tplc="38090019" w:tentative="1">
+      <w:start w:val="1"/>
+      <w:numFmt w:val="lowerLetter"/>
+      <w:lvlText w:val="%2."/>
+      <w:lvlJc w:val="left"/>
+      <w:pPr>
+        <w:ind w:left="2498" w:hanging="360"/>
+      </w:pPr>
+    </w:lvl>
+    <w:lvl w:ilvl="2" w:tplc="3809001B" w:tentative="1">
+      <w:start w:val="1"/>
+      <w:numFmt w:val="lowerRoman"/>
+      <w:lvlText w:val="%3."/>
+      <w:lvlJc w:val="right"/>
+      <w:pPr>
+        <w:ind w:left="3218" w:hanging="180"/>
+      </w:pPr>
+    </w:lvl>
+    <w:lvl w:ilvl="3" w:tplc="3809000F" w:tentative="1">
+      <w:start w:val="1"/>
+      <w:numFmt w:val="decimal"/>
+      <w:lvlText w:val="%4."/>
+      <w:lvlJc w:val="left"/>
+      <w:pPr>
+        <w:ind w:left="3938" w:hanging="360"/>
+      </w:pPr>
+    </w:lvl>
+    <w:lvl w:ilvl="4" w:tplc="38090019" w:tentative="1">
+      <w:start w:val="1"/>
+      <w:numFmt w:val="lowerLetter"/>
+      <w:lvlText w:val="%5."/>
+      <w:lvlJc w:val="left"/>
+      <w:pPr>
+        <w:ind w:left="4658" w:hanging="360"/>
+      </w:pPr>
+    </w:lvl>
+    <w:lvl w:ilvl="5" w:tplc="3809001B" w:tentative="1">
+      <w:start w:val="1"/>
+      <w:numFmt w:val="lowerRoman"/>
+      <w:lvlText w:val="%6."/>
+      <w:lvlJc w:val="right"/>
+      <w:pPr>
+        <w:ind w:left="5378" w:hanging="180"/>
+      </w:pPr>
+    </w:lvl>
+    <w:lvl w:ilvl="6" w:tplc="3809000F" w:tentative="1">
+      <w:start w:val="1"/>
+      <w:numFmt w:val="decimal"/>
+      <w:lvlText w:val="%7."/>
+      <w:lvlJc w:val="left"/>
+      <w:pPr>
+        <w:ind w:left="6098" w:hanging="360"/>
+      </w:pPr>
+    </w:lvl>
+    <w:lvl w:ilvl="7" w:tplc="38090019" w:tentative="1">
+      <w:start w:val="1"/>
+      <w:numFmt w:val="lowerLetter"/>
+      <w:lvlText w:val="%8."/>
+      <w:lvlJc w:val="left"/>
+      <w:pPr>
+        <w:ind w:left="6818" w:hanging="360"/>
+      </w:pPr>
+    </w:lvl>
+    <w:lvl w:ilvl="8" w:tplc="3809001B" w:tentative="1">
+      <w:start w:val="1"/>
+      <w:numFmt w:val="lowerRoman"/>
+      <w:lvlText w:val="%9."/>
+      <w:lvlJc w:val="right"/>
+      <w:pPr>
+        <w:ind w:left="7538" w:hanging="180"/>
+      </w:pPr>
+    </w:lvl>
+  </w:abstractNum>
+  <w:abstractNum w:abstractNumId="5" w15:restartNumberingAfterBreak="0">
+    <w:nsid w:val="346667B4"/>
+    <w:multiLevelType w:val="hybridMultilevel"/>
+    <w:tmpl w:val="637C12D2"/>
+    <w:lvl w:ilvl="0" w:tplc="FBD25C54">
+      <w:start w:val="1"/>
+      <w:numFmt w:val="lowerLetter"/>
+      <w:lvlText w:val="%1)"/>
+      <w:lvlJc w:val="left"/>
+      <w:pPr>
+        <w:ind w:left="2138" w:hanging="360"/>
+      </w:pPr>
+      <w:rPr>
+        <w:rFonts w:hint="default"/>
+      </w:rPr>
+    </w:lvl>
+    <w:lvl w:ilvl="1" w:tplc="38090019" w:tentative="1">
+      <w:start w:val="1"/>
+      <w:numFmt w:val="lowerLetter"/>
+      <w:lvlText w:val="%2."/>
+      <w:lvlJc w:val="left"/>
+      <w:pPr>
+        <w:ind w:left="2858" w:hanging="360"/>
+      </w:pPr>
+    </w:lvl>
+    <w:lvl w:ilvl="2" w:tplc="3809001B" w:tentative="1">
+      <w:start w:val="1"/>
+      <w:numFmt w:val="lowerRoman"/>
+      <w:lvlText w:val="%3."/>
+      <w:lvlJc w:val="right"/>
+      <w:pPr>
+        <w:ind w:left="3578" w:hanging="180"/>
+      </w:pPr>
+    </w:lvl>
+    <w:lvl w:ilvl="3" w:tplc="3809000F" w:tentative="1">
+      <w:start w:val="1"/>
+      <w:numFmt w:val="decimal"/>
+      <w:lvlText w:val="%4."/>
+      <w:lvlJc w:val="left"/>
+      <w:pPr>
+        <w:ind w:left="4298" w:hanging="360"/>
+      </w:pPr>
+    </w:lvl>
+    <w:lvl w:ilvl="4" w:tplc="38090019" w:tentative="1">
+      <w:start w:val="1"/>
+      <w:numFmt w:val="lowerLetter"/>
+      <w:lvlText w:val="%5."/>
+      <w:lvlJc w:val="left"/>
+      <w:pPr>
+        <w:ind w:left="5018" w:hanging="360"/>
+      </w:pPr>
+    </w:lvl>
+    <w:lvl w:ilvl="5" w:tplc="3809001B" w:tentative="1">
+      <w:start w:val="1"/>
+      <w:numFmt w:val="lowerRoman"/>
+      <w:lvlText w:val="%6."/>
+      <w:lvlJc w:val="right"/>
+      <w:pPr>
+        <w:ind w:left="5738" w:hanging="180"/>
+      </w:pPr>
+    </w:lvl>
+    <w:lvl w:ilvl="6" w:tplc="3809000F" w:tentative="1">
+      <w:start w:val="1"/>
+      <w:numFmt w:val="decimal"/>
+      <w:lvlText w:val="%7."/>
+      <w:lvlJc w:val="left"/>
+      <w:pPr>
+        <w:ind w:left="6458" w:hanging="360"/>
+      </w:pPr>
+    </w:lvl>
+    <w:lvl w:ilvl="7" w:tplc="38090019" w:tentative="1">
+      <w:start w:val="1"/>
+      <w:numFmt w:val="lowerLetter"/>
+      <w:lvlText w:val="%8."/>
+      <w:lvlJc w:val="left"/>
+      <w:pPr>
+        <w:ind w:left="7178" w:hanging="360"/>
+      </w:pPr>
+    </w:lvl>
+    <w:lvl w:ilvl="8" w:tplc="3809001B" w:tentative="1">
+      <w:start w:val="1"/>
+      <w:numFmt w:val="lowerRoman"/>
+      <w:lvlText w:val="%9."/>
+      <w:lvlJc w:val="right"/>
+      <w:pPr>
+        <w:ind w:left="7898" w:hanging="180"/>
+      </w:pPr>
+    </w:lvl>
+  </w:abstractNum>
+  <w:abstractNum w:abstractNumId="6" w15:restartNumberingAfterBreak="0">
+    <w:nsid w:val="3B502D7D"/>
+    <w:multiLevelType w:val="hybridMultilevel"/>
+    <w:tmpl w:val="83582746"/>
+    <w:lvl w:ilvl="0" w:tplc="8F2E73F8">
+      <w:start w:val="1"/>
+      <w:numFmt w:val="lowerLetter"/>
+      <w:lvlText w:val="%1)"/>
+      <w:lvlJc w:val="left"/>
+      <w:pPr>
+        <w:ind w:left="2138" w:hanging="360"/>
+      </w:pPr>
+      <w:rPr>
+        <w:rFonts w:hint="default"/>
+      </w:rPr>
+    </w:lvl>
+    <w:lvl w:ilvl="1" w:tplc="38090019" w:tentative="1">
+      <w:start w:val="1"/>
+      <w:numFmt w:val="lowerLetter"/>
+      <w:lvlText w:val="%2."/>
+      <w:lvlJc w:val="left"/>
+      <w:pPr>
+        <w:ind w:left="2858" w:hanging="360"/>
+      </w:pPr>
+    </w:lvl>
+    <w:lvl w:ilvl="2" w:tplc="3809001B" w:tentative="1">
+      <w:start w:val="1"/>
+      <w:numFmt w:val="lowerRoman"/>
+      <w:lvlText w:val="%3."/>
+      <w:lvlJc w:val="right"/>
+      <w:pPr>
+        <w:ind w:left="3578" w:hanging="180"/>
+      </w:pPr>
+    </w:lvl>
+    <w:lvl w:ilvl="3" w:tplc="3809000F" w:tentative="1">
+      <w:start w:val="1"/>
+      <w:numFmt w:val="decimal"/>
+      <w:lvlText w:val="%4."/>
+      <w:lvlJc w:val="left"/>
+      <w:pPr>
+        <w:ind w:left="4298" w:hanging="360"/>
+      </w:pPr>
+    </w:lvl>
+    <w:lvl w:ilvl="4" w:tplc="38090019" w:tentative="1">
+      <w:start w:val="1"/>
+      <w:numFmt w:val="lowerLetter"/>
+      <w:lvlText w:val="%5."/>
+      <w:lvlJc w:val="left"/>
+      <w:pPr>
+        <w:ind w:left="5018" w:hanging="360"/>
+      </w:pPr>
+    </w:lvl>
+    <w:lvl w:ilvl="5" w:tplc="3809001B" w:tentative="1">
+      <w:start w:val="1"/>
+      <w:numFmt w:val="lowerRoman"/>
+      <w:lvlText w:val="%6."/>
+      <w:lvlJc w:val="right"/>
+      <w:pPr>
+        <w:ind w:left="5738" w:hanging="180"/>
+      </w:pPr>
+    </w:lvl>
+    <w:lvl w:ilvl="6" w:tplc="3809000F" w:tentative="1">
+      <w:start w:val="1"/>
+      <w:numFmt w:val="decimal"/>
+      <w:lvlText w:val="%7."/>
+      <w:lvlJc w:val="left"/>
+      <w:pPr>
+        <w:ind w:left="6458" w:hanging="360"/>
+      </w:pPr>
+    </w:lvl>
+    <w:lvl w:ilvl="7" w:tplc="38090019" w:tentative="1">
+      <w:start w:val="1"/>
+      <w:numFmt w:val="lowerLetter"/>
+      <w:lvlText w:val="%8."/>
+      <w:lvlJc w:val="left"/>
+      <w:pPr>
+        <w:ind w:left="7178" w:hanging="360"/>
+      </w:pPr>
+    </w:lvl>
+    <w:lvl w:ilvl="8" w:tplc="3809001B" w:tentative="1">
+      <w:start w:val="1"/>
+      <w:numFmt w:val="lowerRoman"/>
+      <w:lvlText w:val="%9."/>
+      <w:lvlJc w:val="right"/>
+      <w:pPr>
+        <w:ind w:left="7898" w:hanging="180"/>
+      </w:pPr>
+    </w:lvl>
+  </w:abstractNum>
+  <w:abstractNum w:abstractNumId="7" w15:restartNumberingAfterBreak="0">
+    <w:nsid w:val="49B90867"/>
+    <w:multiLevelType w:val="hybridMultilevel"/>
+    <w:tmpl w:val="453A3004"/>
+    <w:lvl w:ilvl="0" w:tplc="845AE860">
+      <w:start w:val="1"/>
+      <w:numFmt w:val="decimal"/>
+      <w:lvlText w:val="%1."/>
+      <w:lvlJc w:val="left"/>
+      <w:pPr>
+        <w:ind w:left="2214" w:hanging="360"/>
+      </w:pPr>
+      <w:rPr>
+        <w:rFonts w:hint="default"/>
+      </w:rPr>
+    </w:lvl>
+    <w:lvl w:ilvl="1" w:tplc="38090019" w:tentative="1">
+      <w:start w:val="1"/>
+      <w:numFmt w:val="lowerLetter"/>
+      <w:lvlText w:val="%2."/>
+      <w:lvlJc w:val="left"/>
+      <w:pPr>
+        <w:ind w:left="2934" w:hanging="360"/>
+      </w:pPr>
+    </w:lvl>
+    <w:lvl w:ilvl="2" w:tplc="3809001B" w:tentative="1">
+      <w:start w:val="1"/>
+      <w:numFmt w:val="lowerRoman"/>
+      <w:lvlText w:val="%3."/>
+      <w:lvlJc w:val="right"/>
+      <w:pPr>
+        <w:ind w:left="3654" w:hanging="180"/>
+      </w:pPr>
+    </w:lvl>
+    <w:lvl w:ilvl="3" w:tplc="3809000F" w:tentative="1">
+      <w:start w:val="1"/>
+      <w:numFmt w:val="decimal"/>
+      <w:lvlText w:val="%4."/>
+      <w:lvlJc w:val="left"/>
+      <w:pPr>
+        <w:ind w:left="4374" w:hanging="360"/>
+      </w:pPr>
+    </w:lvl>
+    <w:lvl w:ilvl="4" w:tplc="38090019" w:tentative="1">
+      <w:start w:val="1"/>
+      <w:numFmt w:val="lowerLetter"/>
+      <w:lvlText w:val="%5."/>
+      <w:lvlJc w:val="left"/>
+      <w:pPr>
+        <w:ind w:left="5094" w:hanging="360"/>
+      </w:pPr>
+    </w:lvl>
+    <w:lvl w:ilvl="5" w:tplc="3809001B" w:tentative="1">
+      <w:start w:val="1"/>
+      <w:numFmt w:val="lowerRoman"/>
+      <w:lvlText w:val="%6."/>
+      <w:lvlJc w:val="right"/>
+      <w:pPr>
+        <w:ind w:left="5814" w:hanging="180"/>
+      </w:pPr>
+    </w:lvl>
+    <w:lvl w:ilvl="6" w:tplc="3809000F" w:tentative="1">
+      <w:start w:val="1"/>
+      <w:numFmt w:val="decimal"/>
+      <w:lvlText w:val="%7."/>
+      <w:lvlJc w:val="left"/>
+      <w:pPr>
+        <w:ind w:left="6534" w:hanging="360"/>
+      </w:pPr>
+    </w:lvl>
+    <w:lvl w:ilvl="7" w:tplc="38090019" w:tentative="1">
+      <w:start w:val="1"/>
+      <w:numFmt w:val="lowerLetter"/>
+      <w:lvlText w:val="%8."/>
+      <w:lvlJc w:val="left"/>
+      <w:pPr>
+        <w:ind w:left="7254" w:hanging="360"/>
+      </w:pPr>
+    </w:lvl>
+    <w:lvl w:ilvl="8" w:tplc="3809001B" w:tentative="1">
+      <w:start w:val="1"/>
+      <w:numFmt w:val="lowerRoman"/>
+      <w:lvlText w:val="%9."/>
+      <w:lvlJc w:val="right"/>
+      <w:pPr>
+        <w:ind w:left="7974" w:hanging="180"/>
+      </w:pPr>
+    </w:lvl>
+  </w:abstractNum>
+  <w:abstractNum w:abstractNumId="8" w15:restartNumberingAfterBreak="0">
+    <w:nsid w:val="4B484A19"/>
+    <w:multiLevelType w:val="hybridMultilevel"/>
+    <w:tmpl w:val="007C15A8"/>
+    <w:lvl w:ilvl="0" w:tplc="DA44221C">
+      <w:start w:val="1"/>
+      <w:numFmt w:val="decimal"/>
+      <w:lvlText w:val="%1."/>
+      <w:lvlJc w:val="left"/>
+      <w:pPr>
+        <w:ind w:left="3218" w:hanging="360"/>
+      </w:pPr>
+      <w:rPr>
+        <w:rFonts w:hint="default"/>
+      </w:rPr>
+    </w:lvl>
+    <w:lvl w:ilvl="1" w:tplc="38090019" w:tentative="1">
+      <w:start w:val="1"/>
+      <w:numFmt w:val="lowerLetter"/>
+      <w:lvlText w:val="%2."/>
+      <w:lvlJc w:val="left"/>
+      <w:pPr>
+        <w:ind w:left="3938" w:hanging="360"/>
+      </w:pPr>
+    </w:lvl>
+    <w:lvl w:ilvl="2" w:tplc="3809001B" w:tentative="1">
+      <w:start w:val="1"/>
+      <w:numFmt w:val="lowerRoman"/>
+      <w:lvlText w:val="%3."/>
+      <w:lvlJc w:val="right"/>
+      <w:pPr>
+        <w:ind w:left="4658" w:hanging="180"/>
+      </w:pPr>
+    </w:lvl>
+    <w:lvl w:ilvl="3" w:tplc="3809000F" w:tentative="1">
+      <w:start w:val="1"/>
+      <w:numFmt w:val="decimal"/>
+      <w:lvlText w:val="%4."/>
+      <w:lvlJc w:val="left"/>
+      <w:pPr>
+        <w:ind w:left="5378" w:hanging="360"/>
+      </w:pPr>
+    </w:lvl>
+    <w:lvl w:ilvl="4" w:tplc="38090019" w:tentative="1">
+      <w:start w:val="1"/>
+      <w:numFmt w:val="lowerLetter"/>
+      <w:lvlText w:val="%5."/>
+      <w:lvlJc w:val="left"/>
+      <w:pPr>
+        <w:ind w:left="6098" w:hanging="360"/>
+      </w:pPr>
+    </w:lvl>
+    <w:lvl w:ilvl="5" w:tplc="3809001B" w:tentative="1">
+      <w:start w:val="1"/>
+      <w:numFmt w:val="lowerRoman"/>
+      <w:lvlText w:val="%6."/>
+      <w:lvlJc w:val="right"/>
+      <w:pPr>
+        <w:ind w:left="6818" w:hanging="180"/>
+      </w:pPr>
+    </w:lvl>
+    <w:lvl w:ilvl="6" w:tplc="3809000F" w:tentative="1">
+      <w:start w:val="1"/>
+      <w:numFmt w:val="decimal"/>
+      <w:lvlText w:val="%7."/>
+      <w:lvlJc w:val="left"/>
+      <w:pPr>
+        <w:ind w:left="7538" w:hanging="360"/>
+      </w:pPr>
+    </w:lvl>
+    <w:lvl w:ilvl="7" w:tplc="38090019" w:tentative="1">
+      <w:start w:val="1"/>
+      <w:numFmt w:val="lowerLetter"/>
+      <w:lvlText w:val="%8."/>
+      <w:lvlJc w:val="left"/>
+      <w:pPr>
+        <w:ind w:left="8258" w:hanging="360"/>
+      </w:pPr>
+    </w:lvl>
+    <w:lvl w:ilvl="8" w:tplc="3809001B" w:tentative="1">
+      <w:start w:val="1"/>
+      <w:numFmt w:val="lowerRoman"/>
+      <w:lvlText w:val="%9."/>
+      <w:lvlJc w:val="right"/>
+      <w:pPr>
+        <w:ind w:left="8978" w:hanging="180"/>
+      </w:pPr>
+    </w:lvl>
+  </w:abstractNum>
+  <w:abstractNum w:abstractNumId="9" w15:restartNumberingAfterBreak="0">
+    <w:nsid w:val="54ED5F38"/>
+    <w:multiLevelType w:val="hybridMultilevel"/>
+    <w:tmpl w:val="904E7208"/>
+    <w:lvl w:ilvl="0" w:tplc="88E2CAE0">
+      <w:start w:val="1"/>
+      <w:numFmt w:val="decimal"/>
+      <w:lvlText w:val="%1)"/>
+      <w:lvlJc w:val="left"/>
+      <w:pPr>
+        <w:ind w:left="1778" w:hanging="360"/>
+      </w:pPr>
+      <w:rPr>
+        <w:rFonts w:hint="default"/>
+      </w:rPr>
+    </w:lvl>
+    <w:lvl w:ilvl="1" w:tplc="38090019" w:tentative="1">
+      <w:start w:val="1"/>
+      <w:numFmt w:val="lowerLetter"/>
+      <w:lvlText w:val="%2."/>
+      <w:lvlJc w:val="left"/>
+      <w:pPr>
+        <w:ind w:left="2498" w:hanging="360"/>
+      </w:pPr>
+    </w:lvl>
+    <w:lvl w:ilvl="2" w:tplc="3809001B" w:tentative="1">
+      <w:start w:val="1"/>
+      <w:numFmt w:val="lowerRoman"/>
+      <w:lvlText w:val="%3."/>
+      <w:lvlJc w:val="right"/>
+      <w:pPr>
+        <w:ind w:left="3218" w:hanging="180"/>
+      </w:pPr>
+    </w:lvl>
+    <w:lvl w:ilvl="3" w:tplc="3809000F" w:tentative="1">
+      <w:start w:val="1"/>
+      <w:numFmt w:val="decimal"/>
+      <w:lvlText w:val="%4."/>
+      <w:lvlJc w:val="left"/>
+      <w:pPr>
+        <w:ind w:left="3938" w:hanging="360"/>
+      </w:pPr>
+    </w:lvl>
+    <w:lvl w:ilvl="4" w:tplc="38090019" w:tentative="1">
+      <w:start w:val="1"/>
+      <w:numFmt w:val="lowerLetter"/>
+      <w:lvlText w:val="%5."/>
+      <w:lvlJc w:val="left"/>
+      <w:pPr>
+        <w:ind w:left="4658" w:hanging="360"/>
+      </w:pPr>
+    </w:lvl>
+    <w:lvl w:ilvl="5" w:tplc="3809001B" w:tentative="1">
+      <w:start w:val="1"/>
+      <w:numFmt w:val="lowerRoman"/>
+      <w:lvlText w:val="%6."/>
+      <w:lvlJc w:val="right"/>
+      <w:pPr>
+        <w:ind w:left="5378" w:hanging="180"/>
+      </w:pPr>
+    </w:lvl>
+    <w:lvl w:ilvl="6" w:tplc="3809000F" w:tentative="1">
+      <w:start w:val="1"/>
+      <w:numFmt w:val="decimal"/>
+      <w:lvlText w:val="%7."/>
+      <w:lvlJc w:val="left"/>
+      <w:pPr>
+        <w:ind w:left="6098" w:hanging="360"/>
+      </w:pPr>
+    </w:lvl>
+    <w:lvl w:ilvl="7" w:tplc="38090019" w:tentative="1">
+      <w:start w:val="1"/>
+      <w:numFmt w:val="lowerLetter"/>
+      <w:lvlText w:val="%8."/>
+      <w:lvlJc w:val="left"/>
+      <w:pPr>
+        <w:ind w:left="6818" w:hanging="360"/>
+      </w:pPr>
+    </w:lvl>
+    <w:lvl w:ilvl="8" w:tplc="3809001B" w:tentative="1">
+      <w:start w:val="1"/>
+      <w:numFmt w:val="lowerRoman"/>
+      <w:lvlText w:val="%9."/>
+      <w:lvlJc w:val="right"/>
+      <w:pPr>
+        <w:ind w:left="7538" w:hanging="180"/>
+      </w:pPr>
+    </w:lvl>
+  </w:abstractNum>
+  <w:abstractNum w:abstractNumId="10" w15:restartNumberingAfterBreak="0">
+    <w:nsid w:val="552526C5"/>
+    <w:multiLevelType w:val="hybridMultilevel"/>
+    <w:tmpl w:val="8AD0D88E"/>
+    <w:lvl w:ilvl="0" w:tplc="6ADACB16">
+      <w:start w:val="1"/>
+      <w:numFmt w:val="bullet"/>
+      <w:lvlText w:val="-"/>
+      <w:lvlJc w:val="left"/>
+      <w:pPr>
+        <w:ind w:left="2138" w:hanging="360"/>
+      </w:pPr>
+      <w:rPr>
+        <w:rFonts w:ascii="Times New Roman" w:eastAsiaTheme="minorHAnsi" w:hAnsi="Times New Roman" w:cs="Times New Roman" w:hint="default"/>
+      </w:rPr>
+    </w:lvl>
+    <w:lvl w:ilvl="1" w:tplc="38090003">
+      <w:start w:val="1"/>
+      <w:numFmt w:val="bullet"/>
+      <w:lvlText w:val="o"/>
+      <w:lvlJc w:val="left"/>
+      <w:pPr>
+        <w:ind w:left="2858" w:hanging="360"/>
+      </w:pPr>
+      <w:rPr>
+        <w:rFonts w:ascii="Courier New" w:hAnsi="Courier New" w:cs="Courier New" w:hint="default"/>
+      </w:rPr>
+    </w:lvl>
+    <w:lvl w:ilvl="2" w:tplc="38090005" w:tentative="1">
+      <w:start w:val="1"/>
+      <w:numFmt w:val="bullet"/>
+      <w:lvlText w:val=""/>
+      <w:lvlJc w:val="left"/>
+      <w:pPr>
+        <w:ind w:left="3578" w:hanging="360"/>
+      </w:pPr>
+      <w:rPr>
+        <w:rFonts w:ascii="Wingdings" w:hAnsi="Wingdings" w:hint="default"/>
+      </w:rPr>
+    </w:lvl>
+    <w:lvl w:ilvl="3" w:tplc="38090001" w:tentative="1">
+      <w:start w:val="1"/>
+      <w:numFmt w:val="bullet"/>
+      <w:lvlText w:val=""/>
+      <w:lvlJc w:val="left"/>
+      <w:pPr>
+        <w:ind w:left="4298" w:hanging="360"/>
+      </w:pPr>
+      <w:rPr>
+        <w:rFonts w:ascii="Symbol" w:hAnsi="Symbol" w:hint="default"/>
+      </w:rPr>
+    </w:lvl>
+    <w:lvl w:ilvl="4" w:tplc="38090003" w:tentative="1">
+      <w:start w:val="1"/>
+      <w:numFmt w:val="bullet"/>
+      <w:lvlText w:val="o"/>
+      <w:lvlJc w:val="left"/>
+      <w:pPr>
+        <w:ind w:left="5018" w:hanging="360"/>
+      </w:pPr>
+      <w:rPr>
+        <w:rFonts w:ascii="Courier New" w:hAnsi="Courier New" w:cs="Courier New" w:hint="default"/>
+      </w:rPr>
+    </w:lvl>
+    <w:lvl w:ilvl="5" w:tplc="38090005" w:tentative="1">
+      <w:start w:val="1"/>
+      <w:numFmt w:val="bullet"/>
+      <w:lvlText w:val=""/>
+      <w:lvlJc w:val="left"/>
+      <w:pPr>
+        <w:ind w:left="5738" w:hanging="360"/>
+      </w:pPr>
+      <w:rPr>
+        <w:rFonts w:ascii="Wingdings" w:hAnsi="Wingdings" w:hint="default"/>
+      </w:rPr>
+    </w:lvl>
+    <w:lvl w:ilvl="6" w:tplc="38090001" w:tentative="1">
+      <w:start w:val="1"/>
+      <w:numFmt w:val="bullet"/>
+      <w:lvlText w:val=""/>
+      <w:lvlJc w:val="left"/>
+      <w:pPr>
+        <w:ind w:left="6458" w:hanging="360"/>
+      </w:pPr>
+      <w:rPr>
+        <w:rFonts w:ascii="Symbol" w:hAnsi="Symbol" w:hint="default"/>
+      </w:rPr>
+    </w:lvl>
+    <w:lvl w:ilvl="7" w:tplc="38090003" w:tentative="1">
+      <w:start w:val="1"/>
+      <w:numFmt w:val="bullet"/>
+      <w:lvlText w:val="o"/>
+      <w:lvlJc w:val="left"/>
+      <w:pPr>
+        <w:ind w:left="7178" w:hanging="360"/>
+      </w:pPr>
+      <w:rPr>
+        <w:rFonts w:ascii="Courier New" w:hAnsi="Courier New" w:cs="Courier New" w:hint="default"/>
+      </w:rPr>
+    </w:lvl>
+    <w:lvl w:ilvl="8" w:tplc="38090005" w:tentative="1">
+      <w:start w:val="1"/>
+      <w:numFmt w:val="bullet"/>
+      <w:lvlText w:val=""/>
+      <w:lvlJc w:val="left"/>
+      <w:pPr>
+        <w:ind w:left="7898" w:hanging="360"/>
+      </w:pPr>
+      <w:rPr>
+        <w:rFonts w:ascii="Wingdings" w:hAnsi="Wingdings" w:hint="default"/>
+      </w:rPr>
+    </w:lvl>
+  </w:abstractNum>
+  <w:abstractNum w:abstractNumId="11" w15:restartNumberingAfterBreak="0">
     <w:nsid w:val="573678A5"/>
     <w:multiLevelType w:val="hybridMultilevel"/>
     <w:tmpl w:val="04A0BA3A"/>
@@ -190,8 +2449,501 @@
       </w:pPr>
     </w:lvl>
   </w:abstractNum>
+  <w:abstractNum w:abstractNumId="12" w15:restartNumberingAfterBreak="0">
+    <w:nsid w:val="58CF4105"/>
+    <w:multiLevelType w:val="hybridMultilevel"/>
+    <w:tmpl w:val="9796C514"/>
+    <w:lvl w:ilvl="0" w:tplc="61DC9EA4">
+      <w:start w:val="1"/>
+      <w:numFmt w:val="lowerLetter"/>
+      <w:lvlText w:val="%1)"/>
+      <w:lvlJc w:val="left"/>
+      <w:pPr>
+        <w:ind w:left="2138" w:hanging="360"/>
+      </w:pPr>
+      <w:rPr>
+        <w:rFonts w:hint="default"/>
+      </w:rPr>
+    </w:lvl>
+    <w:lvl w:ilvl="1" w:tplc="38090019" w:tentative="1">
+      <w:start w:val="1"/>
+      <w:numFmt w:val="lowerLetter"/>
+      <w:lvlText w:val="%2."/>
+      <w:lvlJc w:val="left"/>
+      <w:pPr>
+        <w:ind w:left="2858" w:hanging="360"/>
+      </w:pPr>
+    </w:lvl>
+    <w:lvl w:ilvl="2" w:tplc="3809001B" w:tentative="1">
+      <w:start w:val="1"/>
+      <w:numFmt w:val="lowerRoman"/>
+      <w:lvlText w:val="%3."/>
+      <w:lvlJc w:val="right"/>
+      <w:pPr>
+        <w:ind w:left="3578" w:hanging="180"/>
+      </w:pPr>
+    </w:lvl>
+    <w:lvl w:ilvl="3" w:tplc="3809000F" w:tentative="1">
+      <w:start w:val="1"/>
+      <w:numFmt w:val="decimal"/>
+      <w:lvlText w:val="%4."/>
+      <w:lvlJc w:val="left"/>
+      <w:pPr>
+        <w:ind w:left="4298" w:hanging="360"/>
+      </w:pPr>
+    </w:lvl>
+    <w:lvl w:ilvl="4" w:tplc="38090019" w:tentative="1">
+      <w:start w:val="1"/>
+      <w:numFmt w:val="lowerLetter"/>
+      <w:lvlText w:val="%5."/>
+      <w:lvlJc w:val="left"/>
+      <w:pPr>
+        <w:ind w:left="5018" w:hanging="360"/>
+      </w:pPr>
+    </w:lvl>
+    <w:lvl w:ilvl="5" w:tplc="3809001B" w:tentative="1">
+      <w:start w:val="1"/>
+      <w:numFmt w:val="lowerRoman"/>
+      <w:lvlText w:val="%6."/>
+      <w:lvlJc w:val="right"/>
+      <w:pPr>
+        <w:ind w:left="5738" w:hanging="180"/>
+      </w:pPr>
+    </w:lvl>
+    <w:lvl w:ilvl="6" w:tplc="3809000F" w:tentative="1">
+      <w:start w:val="1"/>
+      <w:numFmt w:val="decimal"/>
+      <w:lvlText w:val="%7."/>
+      <w:lvlJc w:val="left"/>
+      <w:pPr>
+        <w:ind w:left="6458" w:hanging="360"/>
+      </w:pPr>
+    </w:lvl>
+    <w:lvl w:ilvl="7" w:tplc="38090019" w:tentative="1">
+      <w:start w:val="1"/>
+      <w:numFmt w:val="lowerLetter"/>
+      <w:lvlText w:val="%8."/>
+      <w:lvlJc w:val="left"/>
+      <w:pPr>
+        <w:ind w:left="7178" w:hanging="360"/>
+      </w:pPr>
+    </w:lvl>
+    <w:lvl w:ilvl="8" w:tplc="3809001B" w:tentative="1">
+      <w:start w:val="1"/>
+      <w:numFmt w:val="lowerRoman"/>
+      <w:lvlText w:val="%9."/>
+      <w:lvlJc w:val="right"/>
+      <w:pPr>
+        <w:ind w:left="7898" w:hanging="180"/>
+      </w:pPr>
+    </w:lvl>
+  </w:abstractNum>
+  <w:abstractNum w:abstractNumId="13" w15:restartNumberingAfterBreak="0">
+    <w:nsid w:val="601433B8"/>
+    <w:multiLevelType w:val="hybridMultilevel"/>
+    <w:tmpl w:val="9BDE11B4"/>
+    <w:lvl w:ilvl="0" w:tplc="38AA5CA4">
+      <w:start w:val="1"/>
+      <w:numFmt w:val="decimal"/>
+      <w:lvlText w:val="%1)"/>
+      <w:lvlJc w:val="left"/>
+      <w:pPr>
+        <w:ind w:left="1778" w:hanging="360"/>
+      </w:pPr>
+      <w:rPr>
+        <w:rFonts w:hint="default"/>
+      </w:rPr>
+    </w:lvl>
+    <w:lvl w:ilvl="1" w:tplc="38090019" w:tentative="1">
+      <w:start w:val="1"/>
+      <w:numFmt w:val="lowerLetter"/>
+      <w:lvlText w:val="%2."/>
+      <w:lvlJc w:val="left"/>
+      <w:pPr>
+        <w:ind w:left="2498" w:hanging="360"/>
+      </w:pPr>
+    </w:lvl>
+    <w:lvl w:ilvl="2" w:tplc="3809001B" w:tentative="1">
+      <w:start w:val="1"/>
+      <w:numFmt w:val="lowerRoman"/>
+      <w:lvlText w:val="%3."/>
+      <w:lvlJc w:val="right"/>
+      <w:pPr>
+        <w:ind w:left="3218" w:hanging="180"/>
+      </w:pPr>
+    </w:lvl>
+    <w:lvl w:ilvl="3" w:tplc="3809000F" w:tentative="1">
+      <w:start w:val="1"/>
+      <w:numFmt w:val="decimal"/>
+      <w:lvlText w:val="%4."/>
+      <w:lvlJc w:val="left"/>
+      <w:pPr>
+        <w:ind w:left="3938" w:hanging="360"/>
+      </w:pPr>
+    </w:lvl>
+    <w:lvl w:ilvl="4" w:tplc="38090019" w:tentative="1">
+      <w:start w:val="1"/>
+      <w:numFmt w:val="lowerLetter"/>
+      <w:lvlText w:val="%5."/>
+      <w:lvlJc w:val="left"/>
+      <w:pPr>
+        <w:ind w:left="4658" w:hanging="360"/>
+      </w:pPr>
+    </w:lvl>
+    <w:lvl w:ilvl="5" w:tplc="3809001B" w:tentative="1">
+      <w:start w:val="1"/>
+      <w:numFmt w:val="lowerRoman"/>
+      <w:lvlText w:val="%6."/>
+      <w:lvlJc w:val="right"/>
+      <w:pPr>
+        <w:ind w:left="5378" w:hanging="180"/>
+      </w:pPr>
+    </w:lvl>
+    <w:lvl w:ilvl="6" w:tplc="3809000F" w:tentative="1">
+      <w:start w:val="1"/>
+      <w:numFmt w:val="decimal"/>
+      <w:lvlText w:val="%7."/>
+      <w:lvlJc w:val="left"/>
+      <w:pPr>
+        <w:ind w:left="6098" w:hanging="360"/>
+      </w:pPr>
+    </w:lvl>
+    <w:lvl w:ilvl="7" w:tplc="38090019" w:tentative="1">
+      <w:start w:val="1"/>
+      <w:numFmt w:val="lowerLetter"/>
+      <w:lvlText w:val="%8."/>
+      <w:lvlJc w:val="left"/>
+      <w:pPr>
+        <w:ind w:left="6818" w:hanging="360"/>
+      </w:pPr>
+    </w:lvl>
+    <w:lvl w:ilvl="8" w:tplc="3809001B" w:tentative="1">
+      <w:start w:val="1"/>
+      <w:numFmt w:val="lowerRoman"/>
+      <w:lvlText w:val="%9."/>
+      <w:lvlJc w:val="right"/>
+      <w:pPr>
+        <w:ind w:left="7538" w:hanging="180"/>
+      </w:pPr>
+    </w:lvl>
+  </w:abstractNum>
+  <w:abstractNum w:abstractNumId="14" w15:restartNumberingAfterBreak="0">
+    <w:nsid w:val="6065599E"/>
+    <w:multiLevelType w:val="hybridMultilevel"/>
+    <w:tmpl w:val="8D1E1F8A"/>
+    <w:lvl w:ilvl="0" w:tplc="0C9644DE">
+      <w:start w:val="1"/>
+      <w:numFmt w:val="lowerLetter"/>
+      <w:lvlText w:val="%1)"/>
+      <w:lvlJc w:val="left"/>
+      <w:pPr>
+        <w:ind w:left="2138" w:hanging="360"/>
+      </w:pPr>
+      <w:rPr>
+        <w:rFonts w:hint="default"/>
+      </w:rPr>
+    </w:lvl>
+    <w:lvl w:ilvl="1" w:tplc="38090019" w:tentative="1">
+      <w:start w:val="1"/>
+      <w:numFmt w:val="lowerLetter"/>
+      <w:lvlText w:val="%2."/>
+      <w:lvlJc w:val="left"/>
+      <w:pPr>
+        <w:ind w:left="2858" w:hanging="360"/>
+      </w:pPr>
+    </w:lvl>
+    <w:lvl w:ilvl="2" w:tplc="3809001B" w:tentative="1">
+      <w:start w:val="1"/>
+      <w:numFmt w:val="lowerRoman"/>
+      <w:lvlText w:val="%3."/>
+      <w:lvlJc w:val="right"/>
+      <w:pPr>
+        <w:ind w:left="3578" w:hanging="180"/>
+      </w:pPr>
+    </w:lvl>
+    <w:lvl w:ilvl="3" w:tplc="3809000F" w:tentative="1">
+      <w:start w:val="1"/>
+      <w:numFmt w:val="decimal"/>
+      <w:lvlText w:val="%4."/>
+      <w:lvlJc w:val="left"/>
+      <w:pPr>
+        <w:ind w:left="4298" w:hanging="360"/>
+      </w:pPr>
+    </w:lvl>
+    <w:lvl w:ilvl="4" w:tplc="38090019" w:tentative="1">
+      <w:start w:val="1"/>
+      <w:numFmt w:val="lowerLetter"/>
+      <w:lvlText w:val="%5."/>
+      <w:lvlJc w:val="left"/>
+      <w:pPr>
+        <w:ind w:left="5018" w:hanging="360"/>
+      </w:pPr>
+    </w:lvl>
+    <w:lvl w:ilvl="5" w:tplc="3809001B" w:tentative="1">
+      <w:start w:val="1"/>
+      <w:numFmt w:val="lowerRoman"/>
+      <w:lvlText w:val="%6."/>
+      <w:lvlJc w:val="right"/>
+      <w:pPr>
+        <w:ind w:left="5738" w:hanging="180"/>
+      </w:pPr>
+    </w:lvl>
+    <w:lvl w:ilvl="6" w:tplc="3809000F" w:tentative="1">
+      <w:start w:val="1"/>
+      <w:numFmt w:val="decimal"/>
+      <w:lvlText w:val="%7."/>
+      <w:lvlJc w:val="left"/>
+      <w:pPr>
+        <w:ind w:left="6458" w:hanging="360"/>
+      </w:pPr>
+    </w:lvl>
+    <w:lvl w:ilvl="7" w:tplc="38090019" w:tentative="1">
+      <w:start w:val="1"/>
+      <w:numFmt w:val="lowerLetter"/>
+      <w:lvlText w:val="%8."/>
+      <w:lvlJc w:val="left"/>
+      <w:pPr>
+        <w:ind w:left="7178" w:hanging="360"/>
+      </w:pPr>
+    </w:lvl>
+    <w:lvl w:ilvl="8" w:tplc="3809001B" w:tentative="1">
+      <w:start w:val="1"/>
+      <w:numFmt w:val="lowerRoman"/>
+      <w:lvlText w:val="%9."/>
+      <w:lvlJc w:val="right"/>
+      <w:pPr>
+        <w:ind w:left="7898" w:hanging="180"/>
+      </w:pPr>
+    </w:lvl>
+  </w:abstractNum>
+  <w:abstractNum w:abstractNumId="15" w15:restartNumberingAfterBreak="0">
+    <w:nsid w:val="6EAF0B16"/>
+    <w:multiLevelType w:val="hybridMultilevel"/>
+    <w:tmpl w:val="FFC4A3E2"/>
+    <w:lvl w:ilvl="0" w:tplc="1EFE43D0">
+      <w:start w:val="1"/>
+      <w:numFmt w:val="decimal"/>
+      <w:lvlText w:val="%1."/>
+      <w:lvlJc w:val="left"/>
+      <w:pPr>
+        <w:ind w:left="3218" w:hanging="360"/>
+      </w:pPr>
+      <w:rPr>
+        <w:rFonts w:hint="default"/>
+      </w:rPr>
+    </w:lvl>
+    <w:lvl w:ilvl="1" w:tplc="38090019" w:tentative="1">
+      <w:start w:val="1"/>
+      <w:numFmt w:val="lowerLetter"/>
+      <w:lvlText w:val="%2."/>
+      <w:lvlJc w:val="left"/>
+      <w:pPr>
+        <w:ind w:left="3938" w:hanging="360"/>
+      </w:pPr>
+    </w:lvl>
+    <w:lvl w:ilvl="2" w:tplc="3809001B" w:tentative="1">
+      <w:start w:val="1"/>
+      <w:numFmt w:val="lowerRoman"/>
+      <w:lvlText w:val="%3."/>
+      <w:lvlJc w:val="right"/>
+      <w:pPr>
+        <w:ind w:left="4658" w:hanging="180"/>
+      </w:pPr>
+    </w:lvl>
+    <w:lvl w:ilvl="3" w:tplc="3809000F" w:tentative="1">
+      <w:start w:val="1"/>
+      <w:numFmt w:val="decimal"/>
+      <w:lvlText w:val="%4."/>
+      <w:lvlJc w:val="left"/>
+      <w:pPr>
+        <w:ind w:left="5378" w:hanging="360"/>
+      </w:pPr>
+    </w:lvl>
+    <w:lvl w:ilvl="4" w:tplc="38090019" w:tentative="1">
+      <w:start w:val="1"/>
+      <w:numFmt w:val="lowerLetter"/>
+      <w:lvlText w:val="%5."/>
+      <w:lvlJc w:val="left"/>
+      <w:pPr>
+        <w:ind w:left="6098" w:hanging="360"/>
+      </w:pPr>
+    </w:lvl>
+    <w:lvl w:ilvl="5" w:tplc="3809001B" w:tentative="1">
+      <w:start w:val="1"/>
+      <w:numFmt w:val="lowerRoman"/>
+      <w:lvlText w:val="%6."/>
+      <w:lvlJc w:val="right"/>
+      <w:pPr>
+        <w:ind w:left="6818" w:hanging="180"/>
+      </w:pPr>
+    </w:lvl>
+    <w:lvl w:ilvl="6" w:tplc="3809000F" w:tentative="1">
+      <w:start w:val="1"/>
+      <w:numFmt w:val="decimal"/>
+      <w:lvlText w:val="%7."/>
+      <w:lvlJc w:val="left"/>
+      <w:pPr>
+        <w:ind w:left="7538" w:hanging="360"/>
+      </w:pPr>
+    </w:lvl>
+    <w:lvl w:ilvl="7" w:tplc="38090019" w:tentative="1">
+      <w:start w:val="1"/>
+      <w:numFmt w:val="lowerLetter"/>
+      <w:lvlText w:val="%8."/>
+      <w:lvlJc w:val="left"/>
+      <w:pPr>
+        <w:ind w:left="8258" w:hanging="360"/>
+      </w:pPr>
+    </w:lvl>
+    <w:lvl w:ilvl="8" w:tplc="3809001B" w:tentative="1">
+      <w:start w:val="1"/>
+      <w:numFmt w:val="lowerRoman"/>
+      <w:lvlText w:val="%9."/>
+      <w:lvlJc w:val="right"/>
+      <w:pPr>
+        <w:ind w:left="8978" w:hanging="180"/>
+      </w:pPr>
+    </w:lvl>
+  </w:abstractNum>
+  <w:abstractNum w:abstractNumId="16" w15:restartNumberingAfterBreak="0">
+    <w:nsid w:val="709974AF"/>
+    <w:multiLevelType w:val="hybridMultilevel"/>
+    <w:tmpl w:val="6CE639D2"/>
+    <w:lvl w:ilvl="0" w:tplc="5C3A9018">
+      <w:start w:val="1"/>
+      <w:numFmt w:val="decimal"/>
+      <w:lvlText w:val="%1."/>
+      <w:lvlJc w:val="left"/>
+      <w:pPr>
+        <w:ind w:left="3218" w:hanging="360"/>
+      </w:pPr>
+      <w:rPr>
+        <w:rFonts w:hint="default"/>
+      </w:rPr>
+    </w:lvl>
+    <w:lvl w:ilvl="1" w:tplc="38090019" w:tentative="1">
+      <w:start w:val="1"/>
+      <w:numFmt w:val="lowerLetter"/>
+      <w:lvlText w:val="%2."/>
+      <w:lvlJc w:val="left"/>
+      <w:pPr>
+        <w:ind w:left="3938" w:hanging="360"/>
+      </w:pPr>
+    </w:lvl>
+    <w:lvl w:ilvl="2" w:tplc="3809001B" w:tentative="1">
+      <w:start w:val="1"/>
+      <w:numFmt w:val="lowerRoman"/>
+      <w:lvlText w:val="%3."/>
+      <w:lvlJc w:val="right"/>
+      <w:pPr>
+        <w:ind w:left="4658" w:hanging="180"/>
+      </w:pPr>
+    </w:lvl>
+    <w:lvl w:ilvl="3" w:tplc="3809000F" w:tentative="1">
+      <w:start w:val="1"/>
+      <w:numFmt w:val="decimal"/>
+      <w:lvlText w:val="%4."/>
+      <w:lvlJc w:val="left"/>
+      <w:pPr>
+        <w:ind w:left="5378" w:hanging="360"/>
+      </w:pPr>
+    </w:lvl>
+    <w:lvl w:ilvl="4" w:tplc="38090019" w:tentative="1">
+      <w:start w:val="1"/>
+      <w:numFmt w:val="lowerLetter"/>
+      <w:lvlText w:val="%5."/>
+      <w:lvlJc w:val="left"/>
+      <w:pPr>
+        <w:ind w:left="6098" w:hanging="360"/>
+      </w:pPr>
+    </w:lvl>
+    <w:lvl w:ilvl="5" w:tplc="3809001B" w:tentative="1">
+      <w:start w:val="1"/>
+      <w:numFmt w:val="lowerRoman"/>
+      <w:lvlText w:val="%6."/>
+      <w:lvlJc w:val="right"/>
+      <w:pPr>
+        <w:ind w:left="6818" w:hanging="180"/>
+      </w:pPr>
+    </w:lvl>
+    <w:lvl w:ilvl="6" w:tplc="3809000F" w:tentative="1">
+      <w:start w:val="1"/>
+      <w:numFmt w:val="decimal"/>
+      <w:lvlText w:val="%7."/>
+      <w:lvlJc w:val="left"/>
+      <w:pPr>
+        <w:ind w:left="7538" w:hanging="360"/>
+      </w:pPr>
+    </w:lvl>
+    <w:lvl w:ilvl="7" w:tplc="38090019" w:tentative="1">
+      <w:start w:val="1"/>
+      <w:numFmt w:val="lowerLetter"/>
+      <w:lvlText w:val="%8."/>
+      <w:lvlJc w:val="left"/>
+      <w:pPr>
+        <w:ind w:left="8258" w:hanging="360"/>
+      </w:pPr>
+    </w:lvl>
+    <w:lvl w:ilvl="8" w:tplc="3809001B" w:tentative="1">
+      <w:start w:val="1"/>
+      <w:numFmt w:val="lowerRoman"/>
+      <w:lvlText w:val="%9."/>
+      <w:lvlJc w:val="right"/>
+      <w:pPr>
+        <w:ind w:left="8978" w:hanging="180"/>
+      </w:pPr>
+    </w:lvl>
+  </w:abstractNum>
   <w:num w:numId="1" w16cid:durableId="172301859">
+    <w:abstractNumId w:val="11"/>
+  </w:num>
+  <w:num w:numId="2" w16cid:durableId="692463719">
+    <w:abstractNumId w:val="7"/>
+  </w:num>
+  <w:num w:numId="3" w16cid:durableId="685523943">
+    <w:abstractNumId w:val="3"/>
+  </w:num>
+  <w:num w:numId="4" w16cid:durableId="439107589">
+    <w:abstractNumId w:val="4"/>
+  </w:num>
+  <w:num w:numId="5" w16cid:durableId="1626277879">
+    <w:abstractNumId w:val="10"/>
+  </w:num>
+  <w:num w:numId="6" w16cid:durableId="2101949368">
+    <w:abstractNumId w:val="6"/>
+  </w:num>
+  <w:num w:numId="7" w16cid:durableId="1694531365">
+    <w:abstractNumId w:val="14"/>
+  </w:num>
+  <w:num w:numId="8" w16cid:durableId="426267914">
+    <w:abstractNumId w:val="16"/>
+  </w:num>
+  <w:num w:numId="9" w16cid:durableId="2114786304">
+    <w:abstractNumId w:val="8"/>
+  </w:num>
+  <w:num w:numId="10" w16cid:durableId="1099450089">
+    <w:abstractNumId w:val="15"/>
+  </w:num>
+  <w:num w:numId="11" w16cid:durableId="1917738914">
+    <w:abstractNumId w:val="13"/>
+  </w:num>
+  <w:num w:numId="12" w16cid:durableId="423185046">
+    <w:abstractNumId w:val="12"/>
+  </w:num>
+  <w:num w:numId="13" w16cid:durableId="481434390">
+    <w:abstractNumId w:val="1"/>
+  </w:num>
+  <w:num w:numId="14" w16cid:durableId="796027253">
     <w:abstractNumId w:val="0"/>
+  </w:num>
+  <w:num w:numId="15" w16cid:durableId="500194094">
+    <w:abstractNumId w:val="9"/>
+  </w:num>
+  <w:num w:numId="16" w16cid:durableId="1526552032">
+    <w:abstractNumId w:val="2"/>
+  </w:num>
+  <w:num w:numId="17" w16cid:durableId="142620001">
+    <w:abstractNumId w:val="5"/>
   </w:num>
 </w:numbering>
 </file>
@@ -665,6 +3417,17 @@
       <w:szCs w:val="28"/>
     </w:rPr>
   </w:style>
+  <w:style w:type="paragraph" w:styleId="ListParagraph">
+    <w:name w:val="List Paragraph"/>
+    <w:basedOn w:val="Normal"/>
+    <w:uiPriority w:val="34"/>
+    <w:qFormat/>
+    <w:rsid w:val="000E79EA"/>
+    <w:pPr>
+      <w:ind w:left="720"/>
+      <w:contextualSpacing/>
+    </w:pPr>
+  </w:style>
 </w:styles>
 </file>
 

</xml_diff>